<commit_message>
UML és specifikáció frissítése
A Playerhez hozzáadtam még egy szín változót.
A specifikációt nagyjából megírtam, aki ráér átnézhetné úgy a saját
részét. Sajna Nemi részét pont nem igazán vágom annyira, oda keveset
írtam, majd még próbálok utánanézni.
</commit_message>
<xml_diff>
--- a/Specification/Specification_detailed_team23.docx
+++ b/Specification/Specification_detailed_team23.docx
@@ -98,8 +98,6 @@
         <w:ind w:left="10" w:hanging="10"/>
         <w:jc w:val="center"/>
       </w:pPr>
-      <w:bookmarkStart w:id="0" w:name="_GoBack"/>
-      <w:bookmarkEnd w:id="0"/>
       <w:r>
         <w:t>Automatizálási és Alkalmazott Informatikai Tanszék</w:t>
       </w:r>
@@ -174,7 +172,21 @@
         <w:rPr>
           <w:sz w:val="40"/>
         </w:rPr>
-        <w:t xml:space="preserve">Nemes Tamás, Puspán Sára, Straubinger Dániel – </w:t>
+        <w:t xml:space="preserve">Nemes Tamás, </w:t>
+      </w:r>
+      <w:proofErr w:type="spellStart"/>
+      <w:r>
+        <w:rPr>
+          <w:sz w:val="40"/>
+        </w:rPr>
+        <w:t>Puspán</w:t>
+      </w:r>
+      <w:proofErr w:type="spellEnd"/>
+      <w:r>
+        <w:rPr>
+          <w:sz w:val="40"/>
+        </w:rPr>
+        <w:t xml:space="preserve"> Sára, Straubinger Dániel – </w:t>
       </w:r>
     </w:p>
     <w:p>
@@ -422,14 +434,16 @@
     <w:p>
       <w:pPr>
         <w:pStyle w:val="Cmsor1"/>
-        <w:ind w:left="271" w:hanging="271"/>
-      </w:pPr>
-      <w:bookmarkStart w:id="1" w:name="_Toc2333"/>
+      </w:pPr>
+      <w:bookmarkStart w:id="0" w:name="_Toc2333"/>
       <w:r>
         <w:lastRenderedPageBreak/>
+        <w:t xml:space="preserve">1 </w:t>
+      </w:r>
+      <w:r>
         <w:t xml:space="preserve">Feladatkiírás </w:t>
       </w:r>
-      <w:bookmarkEnd w:id="1"/>
+      <w:bookmarkEnd w:id="0"/>
     </w:p>
     <w:p>
       <w:pPr>
@@ -445,11 +459,11 @@
         <w:pStyle w:val="Cmsor2"/>
         <w:ind w:left="475" w:hanging="490"/>
       </w:pPr>
-      <w:bookmarkStart w:id="2" w:name="_Toc2334"/>
+      <w:bookmarkStart w:id="1" w:name="_Toc2334"/>
       <w:r>
         <w:t xml:space="preserve">Játékmenet </w:t>
       </w:r>
-      <w:bookmarkEnd w:id="2"/>
+      <w:bookmarkEnd w:id="1"/>
     </w:p>
     <w:p>
       <w:pPr>
@@ -496,12 +510,12 @@
         <w:pStyle w:val="Cmsor2"/>
         <w:ind w:left="475" w:hanging="490"/>
       </w:pPr>
-      <w:bookmarkStart w:id="3" w:name="_Toc2335"/>
+      <w:bookmarkStart w:id="2" w:name="_Toc2335"/>
       <w:r>
         <w:lastRenderedPageBreak/>
         <w:t xml:space="preserve">Felhasználói felület </w:t>
       </w:r>
-      <w:bookmarkEnd w:id="3"/>
+      <w:bookmarkEnd w:id="2"/>
     </w:p>
     <w:p>
       <w:pPr>
@@ -570,6 +584,37 @@
           </wp:inline>
         </w:drawing>
       </w:r>
+    </w:p>
+    <w:p>
+      <w:pPr>
+        <w:pStyle w:val="Kpalrs"/>
+      </w:pPr>
+      <w:r>
+        <w:fldChar w:fldCharType="begin"/>
+      </w:r>
+      <w:r>
+        <w:instrText xml:space="preserve"> SEQ ábra \* ARABIC </w:instrText>
+      </w:r>
+      <w:r>
+        <w:fldChar w:fldCharType="separate"/>
+      </w:r>
+      <w:r>
+        <w:rPr>
+          <w:noProof/>
+        </w:rPr>
+        <w:t>1</w:t>
+      </w:r>
+      <w:r>
+        <w:fldChar w:fldCharType="end"/>
+      </w:r>
+      <w:r>
+        <w:t>. ábra - GUI vázlatos megjelenítése</w:t>
+      </w:r>
+    </w:p>
+    <w:p>
+      <w:pPr>
+        <w:pStyle w:val="Kp"/>
+      </w:pPr>
       <w:r>
         <w:t xml:space="preserve"> </w:t>
       </w:r>
@@ -589,7 +634,23 @@
         <w:ind w:left="-15" w:right="212"/>
       </w:pPr>
       <w:r>
-        <w:t xml:space="preserve">A menüben lehetőség nyílik új játék kezdetére, az aktuális állás elmentésére (illetve korábbi játékmenet folytatására), kilépésre, valamint újraindításra. A játékosok legfontosabb adatai a felhasználói felület jobb oldali részén jelenítődnek meg, illetve a </w:t>
+        <w:t xml:space="preserve">A menüben lehetőség nyílik új játék kezdetére, az aktuális állás elmentésére (illetve korábbi játékmenet folytatására), kilépésre, valamint </w:t>
+      </w:r>
+      <w:proofErr w:type="spellStart"/>
+      <w:r>
+        <w:t>újraindításra</w:t>
+      </w:r>
+      <w:proofErr w:type="spellEnd"/>
+      <w:r>
+        <w:t xml:space="preserve">. A játékosok legfontosabb adatai a felhasználói felület jobb oldali részén jelenítődnek meg, illetve </w:t>
+      </w:r>
+      <w:proofErr w:type="gramStart"/>
+      <w:r>
+        <w:t>a</w:t>
+      </w:r>
+      <w:proofErr w:type="gramEnd"/>
+      <w:r>
+        <w:t xml:space="preserve"> </w:t>
       </w:r>
     </w:p>
     <w:p>
@@ -597,8 +658,13 @@
         <w:spacing w:after="279" w:line="259" w:lineRule="auto"/>
         <w:ind w:left="-15" w:right="212" w:firstLine="0"/>
       </w:pPr>
-      <w:r>
-        <w:t xml:space="preserve">kör befejezésére a jobb alsó sarokban levő gombbal lesz lehetőség. </w:t>
+      <w:proofErr w:type="gramStart"/>
+      <w:r>
+        <w:t>kör</w:t>
+      </w:r>
+      <w:proofErr w:type="gramEnd"/>
+      <w:r>
+        <w:t xml:space="preserve"> befejezésére a jobb alsó sarokban levő gombbal lesz lehetőség. </w:t>
       </w:r>
     </w:p>
     <w:p>
@@ -617,13 +683,868 @@
         <w:t xml:space="preserve">A térkép felépítése olyan, hogy nem minden ország kapcsolódik egymáshoz (egységmozgás csak szomszédos területek között lehetséges). Több ország egy nagyobb egységet, kontinenst, testesít meg, aminek a teljes elfoglalása esetén a kör eleji bónusz egységek száma is növekszik. </w:t>
       </w:r>
     </w:p>
-    <w:p/>
+    <w:p>
+      <w:pPr>
+        <w:pStyle w:val="Cmsor1"/>
+        <w:numPr>
+          <w:ilvl w:val="0"/>
+          <w:numId w:val="2"/>
+        </w:numPr>
+      </w:pPr>
+      <w:r>
+        <w:lastRenderedPageBreak/>
+        <w:t>Megvalósítás</w:t>
+      </w:r>
+    </w:p>
+    <w:p>
+      <w:pPr>
+        <w:pStyle w:val="Cmsor2"/>
+      </w:pPr>
+      <w:r>
+        <w:t>UML diagram</w:t>
+      </w:r>
+      <w:r>
+        <w:t xml:space="preserve"> és főbb működési mód ismertetése</w:t>
+      </w:r>
+    </w:p>
+    <w:p>
+      <w:pPr>
+        <w:pStyle w:val="Cmsor3"/>
+      </w:pPr>
+      <w:r>
+        <w:t>GUI – Grafikus felhasználói felület</w:t>
+      </w:r>
+    </w:p>
+    <w:p>
+      <w:proofErr w:type="gramStart"/>
+      <w:r>
+        <w:t>A</w:t>
+      </w:r>
+      <w:proofErr w:type="gramEnd"/>
+      <w:r>
+        <w:t xml:space="preserve"> UML diagramokokat a csoport közös tervezés után, az </w:t>
+      </w:r>
+      <w:proofErr w:type="spellStart"/>
+      <w:r>
+        <w:t>Astah</w:t>
+      </w:r>
+      <w:proofErr w:type="spellEnd"/>
+      <w:r>
+        <w:t xml:space="preserve"> Professional program segítségével valósította meg.</w:t>
+      </w:r>
+    </w:p>
+    <w:p>
+      <w:r>
+        <w:t>Ahogy a feladatot, úgy az UML diagramot is három fő részre bontottuk: GUI-</w:t>
+      </w:r>
+      <w:proofErr w:type="spellStart"/>
+      <w:r>
+        <w:t>ra</w:t>
+      </w:r>
+      <w:proofErr w:type="spellEnd"/>
+      <w:r>
+        <w:t xml:space="preserve">, </w:t>
+      </w:r>
+      <w:proofErr w:type="spellStart"/>
+      <w:r>
+        <w:t>Engine</w:t>
+      </w:r>
+      <w:proofErr w:type="spellEnd"/>
+      <w:r>
+        <w:t xml:space="preserve">-re és Networkre. </w:t>
+      </w:r>
+      <w:r>
+        <w:t xml:space="preserve"> Az következőkben ismertetjük az UML diagramot, valamint a megvalósítandó főbb funkciókat. A megvalósításhoz főleg </w:t>
+      </w:r>
+      <w:proofErr w:type="spellStart"/>
+      <w:r>
+        <w:t>Swing</w:t>
+      </w:r>
+      <w:proofErr w:type="spellEnd"/>
+      <w:r>
+        <w:t xml:space="preserve"> komponensek kerülnek majd felhasználásra.</w:t>
+      </w:r>
+    </w:p>
+    <w:p>
+      <w:pPr>
+        <w:pStyle w:val="Kp"/>
+      </w:pPr>
+      <w:r>
+        <w:rPr>
+          <w:noProof/>
+          <w:lang w:eastAsia="hu-HU"/>
+        </w:rPr>
+        <w:drawing>
+          <wp:inline distT="0" distB="0" distL="0" distR="0" wp14:anchorId="5E546C6C" wp14:editId="3BABFEF0">
+            <wp:extent cx="3848100" cy="1790700"/>
+            <wp:effectExtent l="0" t="0" r="0" b="0"/>
+            <wp:docPr id="1" name="Kép 1"/>
+            <wp:cNvGraphicFramePr>
+              <a:graphicFrameLocks xmlns:a="http://schemas.openxmlformats.org/drawingml/2006/main" noChangeAspect="1"/>
+            </wp:cNvGraphicFramePr>
+            <a:graphic xmlns:a="http://schemas.openxmlformats.org/drawingml/2006/main">
+              <a:graphicData uri="http://schemas.openxmlformats.org/drawingml/2006/picture">
+                <pic:pic xmlns:pic="http://schemas.openxmlformats.org/drawingml/2006/picture">
+                  <pic:nvPicPr>
+                    <pic:cNvPr id="1" name=""/>
+                    <pic:cNvPicPr/>
+                  </pic:nvPicPr>
+                  <pic:blipFill>
+                    <a:blip r:embed="rId10"/>
+                    <a:stretch>
+                      <a:fillRect/>
+                    </a:stretch>
+                  </pic:blipFill>
+                  <pic:spPr>
+                    <a:xfrm>
+                      <a:off x="0" y="0"/>
+                      <a:ext cx="3848100" cy="1790700"/>
+                    </a:xfrm>
+                    <a:prstGeom prst="rect">
+                      <a:avLst/>
+                    </a:prstGeom>
+                  </pic:spPr>
+                </pic:pic>
+              </a:graphicData>
+            </a:graphic>
+          </wp:inline>
+        </w:drawing>
+      </w:r>
+    </w:p>
+    <w:p>
+      <w:pPr>
+        <w:pStyle w:val="Kpalrs"/>
+      </w:pPr>
+      <w:r>
+        <w:fldChar w:fldCharType="begin"/>
+      </w:r>
+      <w:r>
+        <w:instrText xml:space="preserve"> SEQ ábra \* ARABIC </w:instrText>
+      </w:r>
+      <w:r>
+        <w:fldChar w:fldCharType="separate"/>
+      </w:r>
+      <w:r>
+        <w:rPr>
+          <w:noProof/>
+        </w:rPr>
+        <w:t>2</w:t>
+      </w:r>
+      <w:r>
+        <w:fldChar w:fldCharType="end"/>
+      </w:r>
+      <w:r>
+        <w:t>. ábra – GUI UML</w:t>
+      </w:r>
+    </w:p>
+    <w:p>
+      <w:r>
+        <w:t xml:space="preserve">A teljes program UML diagramja az utolsó oldalon található. </w:t>
+      </w:r>
+      <w:r>
+        <w:t xml:space="preserve">A grafikus felhasználó felület az </w:t>
+      </w:r>
+      <w:proofErr w:type="spellStart"/>
+      <w:r>
+        <w:t>Control</w:t>
+      </w:r>
+      <w:proofErr w:type="spellEnd"/>
+      <w:r>
+        <w:t xml:space="preserve"> résszel lesz kapcsolatban. Felépítését tekintve három fő rész található meg benne: GUI, </w:t>
+      </w:r>
+      <w:proofErr w:type="spellStart"/>
+      <w:r>
+        <w:t>NewPlayer</w:t>
+      </w:r>
+      <w:proofErr w:type="spellEnd"/>
+      <w:r>
+        <w:t xml:space="preserve">, </w:t>
+      </w:r>
+      <w:proofErr w:type="spellStart"/>
+      <w:r>
+        <w:t>Attackscreen</w:t>
+      </w:r>
+      <w:proofErr w:type="spellEnd"/>
+      <w:r>
+        <w:t>.</w:t>
+      </w:r>
+    </w:p>
+    <w:p>
+      <w:r>
+        <w:t>A GUI-</w:t>
+      </w:r>
+      <w:proofErr w:type="spellStart"/>
+      <w:r>
+        <w:t>ban</w:t>
+      </w:r>
+      <w:proofErr w:type="spellEnd"/>
+      <w:r>
+        <w:t xml:space="preserve"> kerül megvalósításra kvázi az 1. ábrán bemutatott felület: tartalmazni fogja a kattintható térképet, egy menüsor, az egyes játékosok státuszát, valamint egy kör vége gombot. Megvalósítás tekintetében a térkép egy alfa csatornával rendelkező PNG formátumú képfájl lesz. Az egyes országok pozíciójának meghatározása </w:t>
+      </w:r>
+      <w:proofErr w:type="spellStart"/>
+      <w:r>
+        <w:t>MouseListenerek</w:t>
+      </w:r>
+      <w:proofErr w:type="spellEnd"/>
+      <w:r>
+        <w:t xml:space="preserve"> segítségével kerül megvalósításra, a kép fölött elhelyezett </w:t>
+      </w:r>
+      <w:proofErr w:type="spellStart"/>
+      <w:r>
+        <w:t>JLabel-ök</w:t>
+      </w:r>
+      <w:proofErr w:type="spellEnd"/>
+      <w:r>
+        <w:t xml:space="preserve"> felhasználásával. A menüsorból indítható lesz a másik két </w:t>
+      </w:r>
+      <w:proofErr w:type="spellStart"/>
+      <w:r>
+        <w:t>JFrame</w:t>
+      </w:r>
+      <w:proofErr w:type="spellEnd"/>
+      <w:r>
+        <w:t xml:space="preserve">, a </w:t>
+      </w:r>
+      <w:proofErr w:type="spellStart"/>
+      <w:r>
+        <w:t>NewPlayer</w:t>
+      </w:r>
+      <w:proofErr w:type="spellEnd"/>
+      <w:r>
+        <w:t xml:space="preserve"> és az </w:t>
+      </w:r>
+      <w:proofErr w:type="spellStart"/>
+      <w:r>
+        <w:t>AttackScreen</w:t>
+      </w:r>
+      <w:proofErr w:type="spellEnd"/>
+      <w:r>
+        <w:t>.</w:t>
+      </w:r>
+    </w:p>
+    <w:p>
+      <w:r>
+        <w:lastRenderedPageBreak/>
+        <w:t xml:space="preserve">A </w:t>
+      </w:r>
+      <w:proofErr w:type="spellStart"/>
+      <w:r>
+        <w:t>NewPlayer</w:t>
+      </w:r>
+      <w:proofErr w:type="spellEnd"/>
+      <w:r>
+        <w:t>, ahogy a neve is mutatja, új játékos hozzáadására szolgál. A megjelenő ablakban a játékosnak meg kell adnia a nevét, és a kiválasztott színt, amivel azonosításra kerül majd a térképen.</w:t>
+      </w:r>
+    </w:p>
+    <w:p>
+      <w:r>
+        <w:t xml:space="preserve">Az </w:t>
+      </w:r>
+      <w:proofErr w:type="spellStart"/>
+      <w:r>
+        <w:t>AttackScreen</w:t>
+      </w:r>
+      <w:proofErr w:type="spellEnd"/>
+      <w:r>
+        <w:t xml:space="preserve"> felületen valósul meg a csata két játékos (a támadó és a támadott) között. </w:t>
+      </w:r>
+      <w:r>
+        <w:t>A felületen feltüntetésre kerülnek a játékosok adatai, valamint a kockadobásra is itt kerül sor, ami alapján a csata győztese kiszámításra kerül.</w:t>
+      </w:r>
+    </w:p>
+    <w:p>
+      <w:pPr>
+        <w:pStyle w:val="Cmsor3"/>
+      </w:pPr>
+      <w:proofErr w:type="spellStart"/>
+      <w:r>
+        <w:t>Control</w:t>
+      </w:r>
+      <w:proofErr w:type="spellEnd"/>
+      <w:r>
+        <w:t xml:space="preserve"> - irányítás</w:t>
+      </w:r>
+    </w:p>
+    <w:p>
+      <w:r>
+        <w:t xml:space="preserve">A felhasználói felületen megvalósított feladatok az </w:t>
+      </w:r>
+      <w:proofErr w:type="spellStart"/>
+      <w:r>
+        <w:t>Control</w:t>
+      </w:r>
+      <w:proofErr w:type="spellEnd"/>
+      <w:r>
+        <w:t xml:space="preserve"> részben megírt függvények segítségével történnek. </w:t>
+      </w:r>
+      <w:r>
+        <w:t>Ennek UML diagramon való megvalósítása a 3. ábrán látható.</w:t>
+      </w:r>
+    </w:p>
+    <w:p>
+      <w:pPr>
+        <w:pStyle w:val="Kp"/>
+      </w:pPr>
+      <w:r>
+        <w:rPr>
+          <w:noProof/>
+          <w:lang w:eastAsia="hu-HU"/>
+        </w:rPr>
+        <w:drawing>
+          <wp:inline distT="0" distB="0" distL="0" distR="0" wp14:anchorId="31799981" wp14:editId="2102A97B">
+            <wp:extent cx="5400040" cy="3816350"/>
+            <wp:effectExtent l="0" t="0" r="0" b="0"/>
+            <wp:docPr id="7" name="Kép 7"/>
+            <wp:cNvGraphicFramePr>
+              <a:graphicFrameLocks xmlns:a="http://schemas.openxmlformats.org/drawingml/2006/main" noChangeAspect="1"/>
+            </wp:cNvGraphicFramePr>
+            <a:graphic xmlns:a="http://schemas.openxmlformats.org/drawingml/2006/main">
+              <a:graphicData uri="http://schemas.openxmlformats.org/drawingml/2006/picture">
+                <pic:pic xmlns:pic="http://schemas.openxmlformats.org/drawingml/2006/picture">
+                  <pic:nvPicPr>
+                    <pic:cNvPr id="1" name=""/>
+                    <pic:cNvPicPr/>
+                  </pic:nvPicPr>
+                  <pic:blipFill>
+                    <a:blip r:embed="rId11"/>
+                    <a:stretch>
+                      <a:fillRect/>
+                    </a:stretch>
+                  </pic:blipFill>
+                  <pic:spPr>
+                    <a:xfrm>
+                      <a:off x="0" y="0"/>
+                      <a:ext cx="5400040" cy="3816350"/>
+                    </a:xfrm>
+                    <a:prstGeom prst="rect">
+                      <a:avLst/>
+                    </a:prstGeom>
+                  </pic:spPr>
+                </pic:pic>
+              </a:graphicData>
+            </a:graphic>
+          </wp:inline>
+        </w:drawing>
+      </w:r>
+    </w:p>
+    <w:p>
+      <w:pPr>
+        <w:pStyle w:val="Kpalrs"/>
+      </w:pPr>
+      <w:r>
+        <w:fldChar w:fldCharType="begin"/>
+      </w:r>
+      <w:r>
+        <w:instrText xml:space="preserve"> SEQ ábra \* ARABIC </w:instrText>
+      </w:r>
+      <w:r>
+        <w:fldChar w:fldCharType="separate"/>
+      </w:r>
+      <w:r>
+        <w:rPr>
+          <w:noProof/>
+        </w:rPr>
+        <w:t>3</w:t>
+      </w:r>
+      <w:r>
+        <w:fldChar w:fldCharType="end"/>
+      </w:r>
+      <w:r>
+        <w:t xml:space="preserve">. ábra - </w:t>
+      </w:r>
+      <w:proofErr w:type="spellStart"/>
+      <w:r>
+        <w:t>Control</w:t>
+      </w:r>
+      <w:proofErr w:type="spellEnd"/>
+      <w:r>
+        <w:t xml:space="preserve"> UML diagram</w:t>
+      </w:r>
+    </w:p>
+    <w:p>
+      <w:r>
+        <w:t xml:space="preserve">A </w:t>
+      </w:r>
+      <w:proofErr w:type="spellStart"/>
+      <w:r>
+        <w:t>Control</w:t>
+      </w:r>
+      <w:proofErr w:type="spellEnd"/>
+      <w:r>
+        <w:t xml:space="preserve"> egy </w:t>
+      </w:r>
+      <w:proofErr w:type="spellStart"/>
+      <w:r>
+        <w:t>Engine</w:t>
+      </w:r>
+      <w:proofErr w:type="spellEnd"/>
+      <w:r>
+        <w:t xml:space="preserve">, Map, </w:t>
+      </w:r>
+      <w:proofErr w:type="spellStart"/>
+      <w:r>
+        <w:t>Player</w:t>
+      </w:r>
+      <w:proofErr w:type="spellEnd"/>
+      <w:r>
+        <w:t xml:space="preserve"> illetve </w:t>
+      </w:r>
+      <w:proofErr w:type="spellStart"/>
+      <w:r>
+        <w:t>Area</w:t>
+      </w:r>
+      <w:proofErr w:type="spellEnd"/>
+      <w:r>
+        <w:t xml:space="preserve"> osztályokból épül fel. Az egyes osztályok tartalmazzák az adott objektumokhoz szükséges feladatok megvalósítását. Ilyenek például a játékmenet rész alatt ismertetett folyamatok, például az az egységek mozgatása területek között</w:t>
+      </w:r>
+      <w:r>
+        <w:t xml:space="preserve"> (</w:t>
+      </w:r>
+      <w:proofErr w:type="spellStart"/>
+      <w:r>
+        <w:t>Move</w:t>
+      </w:r>
+      <w:proofErr w:type="spellEnd"/>
+      <w:r>
+        <w:t>)</w:t>
+      </w:r>
+      <w:r>
+        <w:t>, másik játékos területének megtámadása (</w:t>
+      </w:r>
+      <w:proofErr w:type="spellStart"/>
+      <w:r>
+        <w:t>Attack</w:t>
+      </w:r>
+      <w:proofErr w:type="spellEnd"/>
+      <w:r>
+        <w:t xml:space="preserve">), </w:t>
+      </w:r>
+      <w:r>
+        <w:t>kockadobás véletlengenerátor használatával (</w:t>
+      </w:r>
+      <w:proofErr w:type="spellStart"/>
+      <w:r>
+        <w:t>throwDice</w:t>
+      </w:r>
+      <w:proofErr w:type="spellEnd"/>
+      <w:r>
+        <w:t>), kör befejezése (</w:t>
+      </w:r>
+      <w:proofErr w:type="spellStart"/>
+      <w:r>
+        <w:t>endTurn</w:t>
+      </w:r>
+      <w:proofErr w:type="spellEnd"/>
+      <w:r>
+        <w:t xml:space="preserve">). A játékosok és a területek egyaránt listákban kerülnek tárolásra. A területeknél szintén egy </w:t>
+      </w:r>
+      <w:r>
+        <w:lastRenderedPageBreak/>
+        <w:t xml:space="preserve">listában kerül tárolásra az egyes területek közötti szomszédossági viszony, ami alapján eldönthető, hogy adott területről támadható-e egy másik, illetve </w:t>
+      </w:r>
+      <w:proofErr w:type="spellStart"/>
+      <w:r>
+        <w:t>mozgathatóak</w:t>
+      </w:r>
+      <w:proofErr w:type="spellEnd"/>
+      <w:r>
+        <w:t>-e egységek egy adott úton.</w:t>
+      </w:r>
+    </w:p>
+    <w:p>
+      <w:r>
+        <w:t xml:space="preserve">Minden egységhez tartoznak olyan változók és függvények, amik segítségével a felületen elvégezhető lesz az egyes játékosok nyomon követése (melyik terület kihez </w:t>
+      </w:r>
+      <w:proofErr w:type="gramStart"/>
+      <w:r>
+        <w:t>tartozik</w:t>
+      </w:r>
+      <w:proofErr w:type="gramEnd"/>
+      <w:r>
+        <w:t>, kinek mennyi bónusz egysége van, a játékos mikor fejezi be a kört, birtokában van-e egy adott kontinensnek).  A térkép (Map) tartalmazza a játék kezdetéhez szükséges, a területek játékosok közötti véletlen felosztásának függvényét. Minden játékoshoz (</w:t>
+      </w:r>
+      <w:proofErr w:type="spellStart"/>
+      <w:r>
+        <w:t>Player</w:t>
+      </w:r>
+      <w:proofErr w:type="spellEnd"/>
+      <w:r>
+        <w:t>) tartozik egy szín is</w:t>
+      </w:r>
+      <w:r>
+        <w:t xml:space="preserve"> (</w:t>
+      </w:r>
+      <w:proofErr w:type="spellStart"/>
+      <w:r>
+        <w:t>PlayerColor</w:t>
+      </w:r>
+      <w:proofErr w:type="spellEnd"/>
+      <w:r>
+        <w:t>)</w:t>
+      </w:r>
+      <w:r>
+        <w:t xml:space="preserve">, ami alapján grafikusan </w:t>
+      </w:r>
+      <w:proofErr w:type="spellStart"/>
+      <w:r>
+        <w:t>megkülönböztethetőek</w:t>
+      </w:r>
+      <w:proofErr w:type="spellEnd"/>
+      <w:r>
+        <w:t xml:space="preserve"> a felületen.</w:t>
+      </w:r>
+    </w:p>
+    <w:p>
+      <w:pPr>
+        <w:pStyle w:val="Cmsor3"/>
+      </w:pPr>
+      <w:r>
+        <w:t>Network - hálózat</w:t>
+      </w:r>
+    </w:p>
+    <w:p>
+      <w:r>
+        <w:t xml:space="preserve"> </w:t>
+      </w:r>
+      <w:r>
+        <w:t>Mivel a játékot több személy játssza, ezért szükség van a játékosok közötti kommunikációra. A harmadik külön egységként és feladatként megvalósított rész a hálózat, ami a játékosok közötti kapcsolatot valósítja meg. Ennek UML diagramja az alábbi 4. ábrán látható.</w:t>
+      </w:r>
+      <w:r>
+        <w:t xml:space="preserve"> </w:t>
+      </w:r>
+    </w:p>
+    <w:p>
+      <w:pPr>
+        <w:pStyle w:val="Kp"/>
+      </w:pPr>
+      <w:r>
+        <w:rPr>
+          <w:noProof/>
+          <w:lang w:eastAsia="hu-HU"/>
+        </w:rPr>
+        <w:drawing>
+          <wp:inline distT="0" distB="0" distL="0" distR="0" wp14:anchorId="3FCE4593" wp14:editId="674FFCA8">
+            <wp:extent cx="4352925" cy="3387030"/>
+            <wp:effectExtent l="0" t="0" r="0" b="4445"/>
+            <wp:docPr id="8" name="Kép 8"/>
+            <wp:cNvGraphicFramePr>
+              <a:graphicFrameLocks xmlns:a="http://schemas.openxmlformats.org/drawingml/2006/main" noChangeAspect="1"/>
+            </wp:cNvGraphicFramePr>
+            <a:graphic xmlns:a="http://schemas.openxmlformats.org/drawingml/2006/main">
+              <a:graphicData uri="http://schemas.openxmlformats.org/drawingml/2006/picture">
+                <pic:pic xmlns:pic="http://schemas.openxmlformats.org/drawingml/2006/picture">
+                  <pic:nvPicPr>
+                    <pic:cNvPr id="1" name=""/>
+                    <pic:cNvPicPr/>
+                  </pic:nvPicPr>
+                  <pic:blipFill>
+                    <a:blip r:embed="rId12"/>
+                    <a:stretch>
+                      <a:fillRect/>
+                    </a:stretch>
+                  </pic:blipFill>
+                  <pic:spPr>
+                    <a:xfrm>
+                      <a:off x="0" y="0"/>
+                      <a:ext cx="4363880" cy="3395554"/>
+                    </a:xfrm>
+                    <a:prstGeom prst="rect">
+                      <a:avLst/>
+                    </a:prstGeom>
+                  </pic:spPr>
+                </pic:pic>
+              </a:graphicData>
+            </a:graphic>
+          </wp:inline>
+        </w:drawing>
+      </w:r>
+    </w:p>
+    <w:p>
+      <w:pPr>
+        <w:pStyle w:val="Kpalrs"/>
+      </w:pPr>
+      <w:r>
+        <w:fldChar w:fldCharType="begin"/>
+      </w:r>
+      <w:r>
+        <w:instrText xml:space="preserve"> SEQ ábra \* ARABIC </w:instrText>
+      </w:r>
+      <w:r>
+        <w:fldChar w:fldCharType="separate"/>
+      </w:r>
+      <w:r>
+        <w:rPr>
+          <w:noProof/>
+        </w:rPr>
+        <w:t>4</w:t>
+      </w:r>
+      <w:r>
+        <w:fldChar w:fldCharType="end"/>
+      </w:r>
+      <w:r>
+        <w:t>. ábra - Network UML diagram</w:t>
+      </w:r>
+    </w:p>
+    <w:p>
+      <w:r>
+        <w:t xml:space="preserve">Az a rész valósítja meg a </w:t>
+      </w:r>
+      <w:proofErr w:type="spellStart"/>
+      <w:r>
+        <w:t>socketkezelést</w:t>
+      </w:r>
+      <w:proofErr w:type="spellEnd"/>
+      <w:r>
+        <w:t>, a szerver-kliens kapcsolatokat</w:t>
+      </w:r>
+      <w:r>
+        <w:t>.</w:t>
+      </w:r>
+      <w:r>
+        <w:t xml:space="preserve"> Összekapcsolja a játékosokat.</w:t>
+      </w:r>
+    </w:p>
+    <w:p>
+      <w:pPr>
+        <w:ind w:firstLine="0"/>
+        <w:sectPr>
+          <w:headerReference w:type="even" r:id="rId13"/>
+          <w:footerReference w:type="default" r:id="rId14"/>
+          <w:type w:val="continuous"/>
+          <w:pgSz w:w="11907" w:h="16840" w:code="9"/>
+          <w:pgMar w:top="1418" w:right="1418" w:bottom="1418" w:left="1418" w:header="709" w:footer="709" w:gutter="567"/>
+          <w:cols w:space="708"/>
+          <w:titlePg/>
+          <w:docGrid w:linePitch="360"/>
+        </w:sectPr>
+      </w:pPr>
+      <w:bookmarkStart w:id="3" w:name="_GoBack"/>
+      <w:bookmarkEnd w:id="3"/>
+    </w:p>
+    <w:p>
+      <w:pPr>
+        <w:ind w:firstLine="0"/>
+      </w:pPr>
+      <w:r>
+        <w:rPr>
+          <w:noProof/>
+        </w:rPr>
+        <w:lastRenderedPageBreak/>
+        <mc:AlternateContent>
+          <mc:Choice Requires="wps">
+            <w:drawing>
+              <wp:anchor distT="0" distB="0" distL="114300" distR="114300" simplePos="0" relativeHeight="251660288" behindDoc="0" locked="0" layoutInCell="1" allowOverlap="1" wp14:anchorId="35DB71B7" wp14:editId="3EA65831">
+                <wp:simplePos x="0" y="0"/>
+                <wp:positionH relativeFrom="margin">
+                  <wp:align>right</wp:align>
+                </wp:positionH>
+                <wp:positionV relativeFrom="paragraph">
+                  <wp:posOffset>5387975</wp:posOffset>
+                </wp:positionV>
+                <wp:extent cx="2143125" cy="885825"/>
+                <wp:effectExtent l="0" t="0" r="9525" b="9525"/>
+                <wp:wrapSquare wrapText="bothSides"/>
+                <wp:docPr id="4" name="Szövegdoboz 4"/>
+                <wp:cNvGraphicFramePr/>
+                <a:graphic xmlns:a="http://schemas.openxmlformats.org/drawingml/2006/main">
+                  <a:graphicData uri="http://schemas.microsoft.com/office/word/2010/wordprocessingShape">
+                    <wps:wsp>
+                      <wps:cNvSpPr txBox="1"/>
+                      <wps:spPr>
+                        <a:xfrm>
+                          <a:off x="0" y="0"/>
+                          <a:ext cx="2143125" cy="885825"/>
+                        </a:xfrm>
+                        <a:prstGeom prst="rect">
+                          <a:avLst/>
+                        </a:prstGeom>
+                        <a:solidFill>
+                          <a:prstClr val="white"/>
+                        </a:solidFill>
+                        <a:ln>
+                          <a:noFill/>
+                        </a:ln>
+                      </wps:spPr>
+                      <wps:txbx>
+                        <w:txbxContent>
+                          <w:p>
+                            <w:pPr>
+                              <w:pStyle w:val="Kpalrs"/>
+                            </w:pPr>
+                            <w:r>
+                              <w:rPr>
+                                <w:noProof/>
+                              </w:rPr>
+                              <w:fldChar w:fldCharType="begin"/>
+                            </w:r>
+                            <w:r>
+                              <w:rPr>
+                                <w:noProof/>
+                              </w:rPr>
+                              <w:instrText xml:space="preserve"> SEQ ábra \* ARABIC </w:instrText>
+                            </w:r>
+                            <w:r>
+                              <w:rPr>
+                                <w:noProof/>
+                              </w:rPr>
+                              <w:fldChar w:fldCharType="separate"/>
+                            </w:r>
+                            <w:r>
+                              <w:rPr>
+                                <w:noProof/>
+                              </w:rPr>
+                              <w:t>5</w:t>
+                            </w:r>
+                            <w:r>
+                              <w:rPr>
+                                <w:noProof/>
+                              </w:rPr>
+                              <w:fldChar w:fldCharType="end"/>
+                            </w:r>
+                            <w:r>
+                              <w:t>. ábra – A program UML diagramja UML diagram</w:t>
+                            </w:r>
+                          </w:p>
+                        </w:txbxContent>
+                      </wps:txbx>
+                      <wps:bodyPr rot="0" spcFirstLastPara="0" vertOverflow="overflow" horzOverflow="overflow" vert="horz" wrap="square" lIns="0" tIns="0" rIns="0" bIns="0" numCol="1" spcCol="0" rtlCol="0" fromWordArt="0" anchor="t" anchorCtr="0" forceAA="0" compatLnSpc="1">
+                        <a:prstTxWarp prst="textNoShape">
+                          <a:avLst/>
+                        </a:prstTxWarp>
+                        <a:noAutofit/>
+                      </wps:bodyPr>
+                    </wps:wsp>
+                  </a:graphicData>
+                </a:graphic>
+                <wp14:sizeRelH relativeFrom="margin">
+                  <wp14:pctWidth>0</wp14:pctWidth>
+                </wp14:sizeRelH>
+                <wp14:sizeRelV relativeFrom="margin">
+                  <wp14:pctHeight>0</wp14:pctHeight>
+                </wp14:sizeRelV>
+              </wp:anchor>
+            </w:drawing>
+          </mc:Choice>
+          <mc:Fallback>
+            <w:pict>
+              <v:shapetype w14:anchorId="35DB71B7" id="_x0000_t202" coordsize="21600,21600" o:spt="202" path="m,l,21600r21600,l21600,xe">
+                <v:stroke joinstyle="miter"/>
+                <v:path gradientshapeok="t" o:connecttype="rect"/>
+              </v:shapetype>
+              <v:shape id="Szövegdoboz 4" o:spid="_x0000_s1026" type="#_x0000_t202" style="position:absolute;left:0;text-align:left;margin-left:117.55pt;margin-top:424.25pt;width:168.75pt;height:69.75pt;z-index:251660288;visibility:visible;mso-wrap-style:square;mso-width-percent:0;mso-height-percent:0;mso-wrap-distance-left:9pt;mso-wrap-distance-top:0;mso-wrap-distance-right:9pt;mso-wrap-distance-bottom:0;mso-position-horizontal:right;mso-position-horizontal-relative:margin;mso-position-vertical:absolute;mso-position-vertical-relative:text;mso-width-percent:0;mso-height-percent:0;mso-width-relative:margin;mso-height-relative:margin;v-text-anchor:top" o:gfxdata="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" stroked="f">
+                <v:textbox inset="0,0,0,0">
+                  <w:txbxContent>
+                    <w:p>
+                      <w:pPr>
+                        <w:pStyle w:val="Kpalrs"/>
+                      </w:pPr>
+                      <w:r>
+                        <w:rPr>
+                          <w:noProof/>
+                        </w:rPr>
+                        <w:fldChar w:fldCharType="begin"/>
+                      </w:r>
+                      <w:r>
+                        <w:rPr>
+                          <w:noProof/>
+                        </w:rPr>
+                        <w:instrText xml:space="preserve"> SEQ ábra \* ARABIC </w:instrText>
+                      </w:r>
+                      <w:r>
+                        <w:rPr>
+                          <w:noProof/>
+                        </w:rPr>
+                        <w:fldChar w:fldCharType="separate"/>
+                      </w:r>
+                      <w:r>
+                        <w:rPr>
+                          <w:noProof/>
+                        </w:rPr>
+                        <w:t>5</w:t>
+                      </w:r>
+                      <w:r>
+                        <w:rPr>
+                          <w:noProof/>
+                        </w:rPr>
+                        <w:fldChar w:fldCharType="end"/>
+                      </w:r>
+                      <w:r>
+                        <w:t>. ábra – A program UML diagramja UML diagram</w:t>
+                      </w:r>
+                    </w:p>
+                  </w:txbxContent>
+                </v:textbox>
+                <w10:wrap type="square" anchorx="margin"/>
+              </v:shape>
+            </w:pict>
+          </mc:Fallback>
+        </mc:AlternateContent>
+      </w:r>
+      <w:r>
+        <w:rPr>
+          <w:noProof/>
+          <w:lang w:eastAsia="hu-HU"/>
+        </w:rPr>
+        <w:drawing>
+          <wp:anchor distT="0" distB="0" distL="114300" distR="114300" simplePos="0" relativeHeight="251658240" behindDoc="0" locked="0" layoutInCell="1" allowOverlap="1" wp14:anchorId="1EB52A2C" wp14:editId="271F89F1">
+            <wp:simplePos x="0" y="0"/>
+            <wp:positionH relativeFrom="margin">
+              <wp:posOffset>435351</wp:posOffset>
+            </wp:positionH>
+            <wp:positionV relativeFrom="paragraph">
+              <wp:posOffset>0</wp:posOffset>
+            </wp:positionV>
+            <wp:extent cx="8956299" cy="6575425"/>
+            <wp:effectExtent l="0" t="0" r="0" b="0"/>
+            <wp:wrapSquare wrapText="bothSides"/>
+            <wp:docPr id="3" name="Kép 3"/>
+            <wp:cNvGraphicFramePr>
+              <a:graphicFrameLocks xmlns:a="http://schemas.openxmlformats.org/drawingml/2006/main" noChangeAspect="1"/>
+            </wp:cNvGraphicFramePr>
+            <a:graphic xmlns:a="http://schemas.openxmlformats.org/drawingml/2006/main">
+              <a:graphicData uri="http://schemas.openxmlformats.org/drawingml/2006/picture">
+                <pic:pic xmlns:pic="http://schemas.openxmlformats.org/drawingml/2006/picture">
+                  <pic:nvPicPr>
+                    <pic:cNvPr id="1" name=""/>
+                    <pic:cNvPicPr/>
+                  </pic:nvPicPr>
+                  <pic:blipFill>
+                    <a:blip r:embed="rId15">
+                      <a:extLst>
+                        <a:ext uri="{28A0092B-C50C-407E-A947-70E740481C1C}">
+                          <a14:useLocalDpi xmlns:a14="http://schemas.microsoft.com/office/drawing/2010/main" val="0"/>
+                        </a:ext>
+                      </a:extLst>
+                    </a:blip>
+                    <a:stretch>
+                      <a:fillRect/>
+                    </a:stretch>
+                  </pic:blipFill>
+                  <pic:spPr>
+                    <a:xfrm>
+                      <a:off x="0" y="0"/>
+                      <a:ext cx="8960226" cy="6578308"/>
+                    </a:xfrm>
+                    <a:prstGeom prst="rect">
+                      <a:avLst/>
+                    </a:prstGeom>
+                  </pic:spPr>
+                </pic:pic>
+              </a:graphicData>
+            </a:graphic>
+            <wp14:sizeRelH relativeFrom="page">
+              <wp14:pctWidth>0</wp14:pctWidth>
+            </wp14:sizeRelH>
+            <wp14:sizeRelV relativeFrom="page">
+              <wp14:pctHeight>0</wp14:pctHeight>
+            </wp14:sizeRelV>
+          </wp:anchor>
+        </w:drawing>
+      </w:r>
+    </w:p>
     <w:sectPr>
-      <w:headerReference w:type="even" r:id="rId10"/>
-      <w:footerReference w:type="default" r:id="rId11"/>
-      <w:type w:val="continuous"/>
-      <w:pgSz w:w="11907" w:h="16840" w:code="9"/>
-      <w:pgMar w:top="1418" w:right="1418" w:bottom="1418" w:left="1418" w:header="709" w:footer="709" w:gutter="567"/>
+      <w:pgSz w:w="16840" w:h="11907" w:orient="landscape" w:code="9"/>
+      <w:pgMar w:top="720" w:right="720" w:bottom="720" w:left="720" w:header="709" w:footer="709" w:gutter="567"/>
       <w:cols w:space="708"/>
       <w:titlePg/>
       <w:docGrid w:linePitch="360"/>
@@ -686,7 +1607,7 @@
         <w:rStyle w:val="Oldalszm"/>
         <w:noProof/>
       </w:rPr>
-      <w:t>2</w:t>
+      <w:t>7</w:t>
     </w:r>
     <w:r>
       <w:rPr>
@@ -2104,11 +3025,10 @@
   <w:abstractNum w:abstractNumId="20" w15:restartNumberingAfterBreak="0">
     <w:nsid w:val="799C3B84"/>
     <w:multiLevelType w:val="multilevel"/>
-    <w:tmpl w:val="C3565810"/>
+    <w:tmpl w:val="BB568428"/>
     <w:lvl w:ilvl="0">
       <w:start w:val="1"/>
       <w:numFmt w:val="decimal"/>
-      <w:pStyle w:val="Cmsor1"/>
       <w:suff w:val="space"/>
       <w:lvlText w:val="%1"/>
       <w:lvlJc w:val="left"/>
@@ -2130,7 +3050,52 @@
         <w:ind w:left="0" w:firstLine="0"/>
       </w:pPr>
       <w:rPr>
-        <w:rFonts w:hint="default"/>
+        <w:b w:val="0"/>
+        <w:bCs w:val="0"/>
+        <w:i w:val="0"/>
+        <w:iCs w:val="0"/>
+        <w:caps w:val="0"/>
+        <w:smallCaps w:val="0"/>
+        <w:strike w:val="0"/>
+        <w:dstrike w:val="0"/>
+        <w:outline w:val="0"/>
+        <w:shadow w:val="0"/>
+        <w:emboss w:val="0"/>
+        <w:imprint w:val="0"/>
+        <w:noProof w:val="0"/>
+        <w:vanish w:val="0"/>
+        <w:spacing w:val="0"/>
+        <w:kern w:val="0"/>
+        <w:position w:val="0"/>
+        <w:u w:val="none"/>
+        <w:effect w:val="none"/>
+        <w:vertAlign w:val="baseline"/>
+        <w:em w:val="none"/>
+        <w:specVanish w:val="0"/>
+        <w14:glow w14:rad="0">
+          <w14:srgbClr w14:val="000000"/>
+        </w14:glow>
+        <w14:shadow w14:blurRad="0" w14:dist="0" w14:dir="0" w14:sx="0" w14:sy="0" w14:kx="0" w14:ky="0" w14:algn="none">
+          <w14:srgbClr w14:val="000000"/>
+        </w14:shadow>
+        <w14:reflection w14:blurRad="0" w14:stA="0" w14:stPos="0" w14:endA="0" w14:endPos="0" w14:dist="0" w14:dir="0" w14:fadeDir="0" w14:sx="0" w14:sy="0" w14:kx="0" w14:ky="0" w14:algn="none"/>
+        <w14:textOutline w14:w="0" w14:cap="rnd" w14:cmpd="sng" w14:algn="ctr">
+          <w14:noFill/>
+          <w14:prstDash w14:val="solid"/>
+          <w14:bevel/>
+        </w14:textOutline>
+        <w14:scene3d>
+          <w14:camera w14:prst="orthographicFront"/>
+          <w14:lightRig w14:rig="threePt" w14:dir="t">
+            <w14:rot w14:lat="0" w14:lon="0" w14:rev="0"/>
+          </w14:lightRig>
+        </w14:scene3d>
+        <w14:props3d w14:extrusionH="0" w14:contourW="0" w14:prstMaterial="none"/>
+        <w14:ligatures w14:val="none"/>
+        <w14:numForm w14:val="default"/>
+        <w14:numSpacing w14:val="default"/>
+        <w14:stylisticSets/>
+        <w14:cntxtAlts w14:val="0"/>
       </w:rPr>
     </w:lvl>
     <w:lvl w:ilvl="2">
@@ -2479,6 +3444,50 @@
     <w:lsdException w:name="Hyperlink" w:uiPriority="99"/>
     <w:lsdException w:name="Strong" w:qFormat="1"/>
     <w:lsdException w:name="Emphasis" w:qFormat="1"/>
+    <w:lsdException w:name="Normal Table" w:semiHidden="1" w:unhideWhenUsed="1"/>
+    <w:lsdException w:name="Table Simple 1" w:semiHidden="1" w:unhideWhenUsed="1"/>
+    <w:lsdException w:name="Table Simple 2" w:semiHidden="1" w:unhideWhenUsed="1"/>
+    <w:lsdException w:name="Table Simple 3" w:semiHidden="1" w:unhideWhenUsed="1"/>
+    <w:lsdException w:name="Table Classic 1" w:semiHidden="1" w:unhideWhenUsed="1"/>
+    <w:lsdException w:name="Table Classic 2" w:semiHidden="1" w:unhideWhenUsed="1"/>
+    <w:lsdException w:name="Table Classic 3" w:semiHidden="1" w:unhideWhenUsed="1"/>
+    <w:lsdException w:name="Table Classic 4" w:semiHidden="1" w:unhideWhenUsed="1"/>
+    <w:lsdException w:name="Table Colorful 1" w:semiHidden="1" w:unhideWhenUsed="1"/>
+    <w:lsdException w:name="Table Colorful 2" w:semiHidden="1" w:unhideWhenUsed="1"/>
+    <w:lsdException w:name="Table Colorful 3" w:semiHidden="1" w:unhideWhenUsed="1"/>
+    <w:lsdException w:name="Table Columns 1" w:semiHidden="1" w:unhideWhenUsed="1"/>
+    <w:lsdException w:name="Table Columns 2" w:semiHidden="1" w:unhideWhenUsed="1"/>
+    <w:lsdException w:name="Table Columns 3" w:semiHidden="1" w:unhideWhenUsed="1"/>
+    <w:lsdException w:name="Table Columns 4" w:semiHidden="1" w:unhideWhenUsed="1"/>
+    <w:lsdException w:name="Table Columns 5" w:semiHidden="1" w:unhideWhenUsed="1"/>
+    <w:lsdException w:name="Table Grid 1" w:semiHidden="1" w:unhideWhenUsed="1"/>
+    <w:lsdException w:name="Table Grid 2" w:semiHidden="1" w:unhideWhenUsed="1"/>
+    <w:lsdException w:name="Table Grid 3" w:semiHidden="1" w:unhideWhenUsed="1"/>
+    <w:lsdException w:name="Table Grid 4" w:semiHidden="1" w:unhideWhenUsed="1"/>
+    <w:lsdException w:name="Table Grid 5" w:semiHidden="1" w:unhideWhenUsed="1"/>
+    <w:lsdException w:name="Table Grid 6" w:semiHidden="1" w:unhideWhenUsed="1"/>
+    <w:lsdException w:name="Table Grid 7" w:semiHidden="1" w:unhideWhenUsed="1"/>
+    <w:lsdException w:name="Table Grid 8" w:semiHidden="1" w:unhideWhenUsed="1"/>
+    <w:lsdException w:name="Table List 1" w:semiHidden="1" w:unhideWhenUsed="1"/>
+    <w:lsdException w:name="Table List 2" w:semiHidden="1" w:unhideWhenUsed="1"/>
+    <w:lsdException w:name="Table List 3" w:semiHidden="1" w:unhideWhenUsed="1"/>
+    <w:lsdException w:name="Table List 4" w:semiHidden="1" w:unhideWhenUsed="1"/>
+    <w:lsdException w:name="Table List 5" w:semiHidden="1" w:unhideWhenUsed="1"/>
+    <w:lsdException w:name="Table List 6" w:semiHidden="1" w:unhideWhenUsed="1"/>
+    <w:lsdException w:name="Table List 7" w:semiHidden="1" w:unhideWhenUsed="1"/>
+    <w:lsdException w:name="Table List 8" w:semiHidden="1" w:unhideWhenUsed="1"/>
+    <w:lsdException w:name="Table 3D effects 1" w:semiHidden="1" w:unhideWhenUsed="1"/>
+    <w:lsdException w:name="Table 3D effects 2" w:semiHidden="1" w:unhideWhenUsed="1"/>
+    <w:lsdException w:name="Table 3D effects 3" w:semiHidden="1" w:unhideWhenUsed="1"/>
+    <w:lsdException w:name="Table Contemporary" w:semiHidden="1" w:unhideWhenUsed="1"/>
+    <w:lsdException w:name="Table Elegant" w:semiHidden="1" w:unhideWhenUsed="1"/>
+    <w:lsdException w:name="Table Professional" w:semiHidden="1" w:unhideWhenUsed="1"/>
+    <w:lsdException w:name="Table Subtle 1" w:semiHidden="1" w:unhideWhenUsed="1"/>
+    <w:lsdException w:name="Table Subtle 2" w:semiHidden="1" w:unhideWhenUsed="1"/>
+    <w:lsdException w:name="Table Web 1" w:semiHidden="1" w:unhideWhenUsed="1"/>
+    <w:lsdException w:name="Table Web 2" w:semiHidden="1" w:unhideWhenUsed="1"/>
+    <w:lsdException w:name="Table Web 3" w:semiHidden="1" w:unhideWhenUsed="1"/>
+    <w:lsdException w:name="Table Theme" w:semiHidden="1" w:unhideWhenUsed="1"/>
     <w:lsdException w:name="Placeholder Text" w:semiHidden="1" w:uiPriority="99"/>
     <w:lsdException w:name="No Spacing" w:uiPriority="1"/>
     <w:lsdException w:name="Light Shading" w:uiPriority="60"/>
@@ -2716,13 +3725,12 @@
     <w:next w:val="Norml"/>
     <w:autoRedefine/>
     <w:qFormat/>
+    <w:rsid w:val="00631C83"/>
     <w:pPr>
       <w:keepNext/>
       <w:pageBreakBefore/>
-      <w:numPr>
-        <w:numId w:val="2"/>
-      </w:numPr>
       <w:spacing w:before="360" w:after="480"/>
+      <w:ind w:left="271" w:hanging="271"/>
       <w:outlineLvl w:val="0"/>
     </w:pPr>
     <w:rPr>
@@ -2740,6 +3748,7 @@
     <w:next w:val="Norml"/>
     <w:autoRedefine/>
     <w:qFormat/>
+    <w:rsid w:val="00631C83"/>
     <w:pPr>
       <w:keepNext/>
       <w:numPr>
@@ -2892,11 +3901,15 @@
   </w:style>
   <w:style w:type="character" w:default="1" w:styleId="Bekezdsalapbettpusa">
     <w:name w:val="Default Paragraph Font"/>
+    <w:uiPriority w:val="1"/>
     <w:semiHidden/>
+    <w:unhideWhenUsed/>
   </w:style>
   <w:style w:type="table" w:default="1" w:styleId="Normltblzat">
     <w:name w:val="Normal Table"/>
+    <w:uiPriority w:val="99"/>
     <w:semiHidden/>
+    <w:unhideWhenUsed/>
     <w:tblPr>
       <w:tblInd w:w="0" w:type="dxa"/>
       <w:tblCellMar>
@@ -2909,7 +3922,9 @@
   </w:style>
   <w:style w:type="numbering" w:default="1" w:styleId="Nemlista">
     <w:name w:val="No List"/>
+    <w:uiPriority w:val="99"/>
     <w:semiHidden/>
+    <w:unhideWhenUsed/>
   </w:style>
   <w:style w:type="paragraph" w:styleId="lfej">
     <w:name w:val="header"/>
@@ -3183,10 +4198,8 @@
     <w:next w:val="Norml"/>
     <w:rsid w:val="00D1632F"/>
     <w:pPr>
-      <w:numPr>
-        <w:numId w:val="0"/>
-      </w:numPr>
       <w:spacing w:before="240"/>
+      <w:ind w:left="0" w:firstLine="0"/>
     </w:pPr>
   </w:style>
   <w:style w:type="paragraph" w:styleId="Kpalrs">
@@ -3677,10 +4690,8 @@
     <w:pPr>
       <w:keepLines/>
       <w:pageBreakBefore w:val="0"/>
-      <w:numPr>
-        <w:numId w:val="0"/>
-      </w:numPr>
       <w:spacing w:before="480" w:after="0" w:line="276" w:lineRule="auto"/>
+      <w:ind w:left="0" w:firstLine="0"/>
       <w:jc w:val="left"/>
       <w:outlineLvl w:val="9"/>
     </w:pPr>
@@ -3975,7 +4986,7 @@
 </file>
 
 <file path=customXml/itemProps1.xml><?xml version="1.0" encoding="utf-8"?>
-<ds:datastoreItem xmlns:ds="http://schemas.openxmlformats.org/officeDocument/2006/customXml" ds:itemID="{EC7259D9-2026-411A-BDBD-272EB2CF9F6A}">
+<ds:datastoreItem xmlns:ds="http://schemas.openxmlformats.org/officeDocument/2006/customXml" ds:itemID="{2E402983-324F-4056-AE31-F8B76F8945BA}">
   <ds:schemaRefs>
     <ds:schemaRef ds:uri="http://schemas.openxmlformats.org/officeDocument/2006/bibliography"/>
   </ds:schemaRefs>

</xml_diff>

<commit_message>
Új fancy kép megjelenítés az aktuális országhoz
Új megjelenítés az aktuális országokhoz
Képek egy nagy mappába átpakolva, hogy relatív azonos útvonalon
legyenek.
Ha nullpointer exception lenne még valahol, akkor hibás az elérési útja
a képnek, de igyekeztem végigpróbálni.
</commit_message>
<xml_diff>
--- a/Specification/Specification_detailed_team23.docx
+++ b/Specification/Specification_detailed_team23.docx
@@ -172,7 +172,21 @@
         <w:rPr>
           <w:sz w:val="40"/>
         </w:rPr>
-        <w:t xml:space="preserve">Nemes Tamás, Puspán Sára, Straubinger Dániel – </w:t>
+        <w:t xml:space="preserve">Nemes Tamás, </w:t>
+      </w:r>
+      <w:proofErr w:type="spellStart"/>
+      <w:r>
+        <w:rPr>
+          <w:sz w:val="40"/>
+        </w:rPr>
+        <w:t>Puspán</w:t>
+      </w:r>
+      <w:proofErr w:type="spellEnd"/>
+      <w:r>
+        <w:rPr>
+          <w:sz w:val="40"/>
+        </w:rPr>
+        <w:t xml:space="preserve"> Sára, Straubinger Dániel – </w:t>
       </w:r>
     </w:p>
     <w:p>
@@ -694,12 +708,7 @@
         <w:ind w:left="-15" w:right="212"/>
       </w:pPr>
       <w:r>
-        <w:t>A tantárgy keretében csoportunk feladata egy Rizikó játék megtervezése és implementálása JAVA nyelven</w:t>
-      </w:r>
-      <w:bookmarkStart w:id="1" w:name="_GoBack"/>
-      <w:bookmarkEnd w:id="1"/>
-      <w:r>
-        <w:t xml:space="preserve">.  </w:t>
+        <w:t xml:space="preserve">A tantárgy keretében csoportunk feladata egy Rizikó játék megtervezése és implementálása JAVA nyelven.  </w:t>
       </w:r>
     </w:p>
     <w:p>
@@ -707,11 +716,11 @@
         <w:pStyle w:val="Cmsor2"/>
         <w:ind w:left="475" w:hanging="490"/>
       </w:pPr>
-      <w:bookmarkStart w:id="2" w:name="_Toc480140836"/>
+      <w:bookmarkStart w:id="1" w:name="_Toc480140836"/>
       <w:r>
         <w:t>Játékmenet</w:t>
       </w:r>
-      <w:bookmarkEnd w:id="2"/>
+      <w:bookmarkEnd w:id="1"/>
       <w:r>
         <w:t xml:space="preserve"> </w:t>
       </w:r>
@@ -737,7 +746,15 @@
         <w:ind w:left="-15" w:right="212"/>
       </w:pPr>
       <w:r>
-        <w:t xml:space="preserve">A játék körökre osztott. Az aktuálisan soron levő játékos az elfoglalt területek alapján a kör megkezdésekor új egységekkel gyarapodik. A soron következő játékos az általa elfoglalni kívánt terület megszerzéséhez támadást indít. A támadás során a támadó maximum három dobókockával (egységek számától függően), a védekező pedig kettővel dob. Támadást csak szomszédosan kapcsolódó országok között lehet megindítani. Ha a védekező legalább egyenlőt dob, akkor a támadó, ellenkező esetben a védekező veszít egységet (például a támadó 6-ot, 4-et illetve 3-mat dob, a védekező pedig két darab 5-öst, akkor mindketten egy-egy egységet veszítenek) – végül a védekező egységek elfogyása esetén az adott ország a támadóhoz kerül, ahova legalább egy embert át kell csoportosítania (tehát a támadás megkezdéséhez és befejezéséhez legalább két emberrel kell, hogy rendelkezzen). </w:t>
+        <w:t xml:space="preserve">A játék körökre osztott. Az aktuálisan soron levő játékos az elfoglalt területek alapján a kör megkezdésekor új egységekkel gyarapodik. A soron következő játékos az általa elfoglalni kívánt terület megszerzéséhez támadást indít. A támadás során a támadó maximum három dobókockával (egységek számától függően), a védekező pedig kettővel dob. Támadást csak szomszédosan kapcsolódó országok között lehet megindítani. </w:t>
+      </w:r>
+      <w:proofErr w:type="gramStart"/>
+      <w:r>
+        <w:t>Ha a védekező legalább egyenlőt dob, akkor a támadó, ellenkező esetben a védekező veszít egységet (például a támadó 6-ot, 4-et illetve 3-mat dob, a védekező pedig két darab 5-öst, akkor mindketten egy-egy egységet veszítenek) – végül a védekező egységek elfogyása esetén az adott ország a támadóhoz kerül, ahova legalább egy embert át kell csoportosítania (tehát a támadás megkezdéséhez és befejezéséhez legalább két emberrel kell, hogy rendelkezzen).</w:t>
+      </w:r>
+      <w:proofErr w:type="gramEnd"/>
+      <w:r>
+        <w:t xml:space="preserve"> </w:t>
       </w:r>
     </w:p>
     <w:p>
@@ -761,12 +778,12 @@
         <w:pStyle w:val="Cmsor2"/>
         <w:ind w:left="475" w:hanging="490"/>
       </w:pPr>
-      <w:bookmarkStart w:id="3" w:name="_Toc480140837"/>
+      <w:bookmarkStart w:id="2" w:name="_Toc480140837"/>
       <w:r>
         <w:lastRenderedPageBreak/>
         <w:t>Felhasználói felület</w:t>
       </w:r>
-      <w:bookmarkEnd w:id="3"/>
+      <w:bookmarkEnd w:id="2"/>
       <w:r>
         <w:t xml:space="preserve"> </w:t>
       </w:r>
@@ -790,7 +807,7 @@
           <w:lang w:eastAsia="hu-HU"/>
         </w:rPr>
         <w:drawing>
-          <wp:inline distT="0" distB="0" distL="0" distR="0">
+          <wp:inline distT="0" distB="0" distL="0" distR="0" wp14:anchorId="61749E74" wp14:editId="51EFAA4C">
             <wp:extent cx="5505450" cy="3095625"/>
             <wp:effectExtent l="0" t="0" r="0" b="0"/>
             <wp:docPr id="5" name="Picture 317"/>
@@ -843,14 +860,27 @@
       <w:pPr>
         <w:pStyle w:val="Kpalrs"/>
       </w:pPr>
-      <w:fldSimple w:instr=" SEQ ábra \* ARABIC ">
-        <w:r>
-          <w:rPr>
-            <w:noProof/>
-          </w:rPr>
-          <w:t>1</w:t>
-        </w:r>
-      </w:fldSimple>
+      <w:r>
+        <w:fldChar w:fldCharType="begin"/>
+      </w:r>
+      <w:r>
+        <w:instrText xml:space="preserve"> SEQ ábra \* ARABIC </w:instrText>
+      </w:r>
+      <w:r>
+        <w:fldChar w:fldCharType="separate"/>
+      </w:r>
+      <w:r>
+        <w:rPr>
+          <w:noProof/>
+        </w:rPr>
+        <w:t>1</w:t>
+      </w:r>
+      <w:r>
+        <w:rPr>
+          <w:noProof/>
+        </w:rPr>
+        <w:fldChar w:fldCharType="end"/>
+      </w:r>
       <w:r>
         <w:t>. ábra - GUI vázlatos megjelenítése</w:t>
       </w:r>
@@ -878,7 +908,23 @@
         <w:ind w:left="-15" w:right="212"/>
       </w:pPr>
       <w:r>
-        <w:t xml:space="preserve">A menüben lehetőség nyílik új játék kezdetére, az aktuális állás elmentésére (illetve korábbi játékmenet folytatására), kilépésre, valamint újraindításra. A játékosok legfontosabb adatai a felhasználói felület jobb oldali részén jelenítődnek meg, illetve a </w:t>
+        <w:t xml:space="preserve">A menüben lehetőség nyílik új játék kezdetére, az aktuális állás elmentésére (illetve korábbi játékmenet folytatására), kilépésre, valamint </w:t>
+      </w:r>
+      <w:proofErr w:type="spellStart"/>
+      <w:r>
+        <w:t>újraindításra</w:t>
+      </w:r>
+      <w:proofErr w:type="spellEnd"/>
+      <w:r>
+        <w:t xml:space="preserve">. A játékosok legfontosabb adatai a felhasználói felület jobb oldali részén jelenítődnek meg, illetve </w:t>
+      </w:r>
+      <w:proofErr w:type="gramStart"/>
+      <w:r>
+        <w:t>a</w:t>
+      </w:r>
+      <w:proofErr w:type="gramEnd"/>
+      <w:r>
+        <w:t xml:space="preserve"> </w:t>
       </w:r>
     </w:p>
     <w:p>
@@ -886,8 +932,13 @@
         <w:spacing w:after="279" w:line="259" w:lineRule="auto"/>
         <w:ind w:left="-15" w:right="212" w:firstLine="0"/>
       </w:pPr>
-      <w:r>
-        <w:t xml:space="preserve">kör befejezésére a jobb alsó sarokban levő gombbal lesz lehetőség. </w:t>
+      <w:proofErr w:type="gramStart"/>
+      <w:r>
+        <w:t>kör</w:t>
+      </w:r>
+      <w:proofErr w:type="gramEnd"/>
+      <w:r>
+        <w:t xml:space="preserve"> befejezésére a jobb alsó sarokban levő gombbal lesz lehetőség. </w:t>
       </w:r>
     </w:p>
     <w:p>
@@ -914,28 +965,28 @@
           <w:numId w:val="2"/>
         </w:numPr>
       </w:pPr>
-      <w:bookmarkStart w:id="4" w:name="_Toc480140838"/>
+      <w:bookmarkStart w:id="3" w:name="_Toc480140838"/>
       <w:r>
         <w:lastRenderedPageBreak/>
         <w:t>Megvalósítás</w:t>
       </w:r>
+      <w:bookmarkEnd w:id="3"/>
+    </w:p>
+    <w:p>
+      <w:pPr>
+        <w:pStyle w:val="Cmsor2"/>
+      </w:pPr>
+      <w:bookmarkStart w:id="4" w:name="_Toc480140839"/>
+      <w:r>
+        <w:t>UML diagram</w:t>
+      </w:r>
+      <w:r>
+        <w:t xml:space="preserve"> és főbb működési mód ismertetése</w:t>
+      </w:r>
       <w:bookmarkEnd w:id="4"/>
     </w:p>
     <w:p>
       <w:pPr>
-        <w:pStyle w:val="Cmsor2"/>
-      </w:pPr>
-      <w:bookmarkStart w:id="5" w:name="_Toc480140839"/>
-      <w:r>
-        <w:t>UML diagram</w:t>
-      </w:r>
-      <w:r>
-        <w:t xml:space="preserve"> és főbb működési mód ismertetése</w:t>
-      </w:r>
-      <w:bookmarkEnd w:id="5"/>
-    </w:p>
-    <w:p>
-      <w:pPr>
         <w:pStyle w:val="Cmsor3"/>
       </w:pPr>
       <w:r>
@@ -950,15 +1001,47 @@
         <w:t>z</w:t>
       </w:r>
       <w:r>
-        <w:t xml:space="preserve"> UML diagramokokat a csoport közös tervezés után, az Astah Professional program segítségével valósította meg.</w:t>
-      </w:r>
-    </w:p>
-    <w:p>
-      <w:r>
-        <w:t xml:space="preserve">Ahogy a feladatot, úgy az UML diagramot is három fő részre bontottuk: GUI-ra, Engine-re és Networkre. </w:t>
-      </w:r>
-      <w:r>
-        <w:t xml:space="preserve"> Az következőkben ismertetjük az UML diagramot, valamint a megvalósítandó főbb funkciókat. A megvalósításhoz főleg Swing komponensek kerülnek majd felhasználásra.</w:t>
+        <w:t xml:space="preserve"> UML diagramokokat a csoport közös tervezés után, az </w:t>
+      </w:r>
+      <w:proofErr w:type="spellStart"/>
+      <w:r>
+        <w:t>Astah</w:t>
+      </w:r>
+      <w:proofErr w:type="spellEnd"/>
+      <w:r>
+        <w:t xml:space="preserve"> Professional program segítségével valósította meg.</w:t>
+      </w:r>
+    </w:p>
+    <w:p>
+      <w:r>
+        <w:t>Ahogy a feladatot, úgy az UML diagramot is három fő részre bontottuk: GUI-</w:t>
+      </w:r>
+      <w:proofErr w:type="spellStart"/>
+      <w:r>
+        <w:t>ra</w:t>
+      </w:r>
+      <w:proofErr w:type="spellEnd"/>
+      <w:r>
+        <w:t xml:space="preserve">, </w:t>
+      </w:r>
+      <w:proofErr w:type="spellStart"/>
+      <w:r>
+        <w:t>Engine</w:t>
+      </w:r>
+      <w:proofErr w:type="spellEnd"/>
+      <w:r>
+        <w:t xml:space="preserve">-re és Networkre. </w:t>
+      </w:r>
+      <w:r>
+        <w:t xml:space="preserve"> Az következőkben ismertetjük az UML diagramot, valamint a megvalósítandó főbb funkciókat. A megvalósításhoz főleg </w:t>
+      </w:r>
+      <w:proofErr w:type="spellStart"/>
+      <w:r>
+        <w:t>Swing</w:t>
+      </w:r>
+      <w:proofErr w:type="spellEnd"/>
+      <w:r>
+        <w:t xml:space="preserve"> komponensek kerülnek majd felhasználásra.</w:t>
       </w:r>
     </w:p>
     <w:p>
@@ -1024,14 +1107,27 @@
       <w:pPr>
         <w:pStyle w:val="Kpalrs"/>
       </w:pPr>
-      <w:fldSimple w:instr=" SEQ ábra \* ARABIC ">
-        <w:r>
-          <w:rPr>
-            <w:noProof/>
-          </w:rPr>
-          <w:t>2</w:t>
-        </w:r>
-      </w:fldSimple>
+      <w:r>
+        <w:fldChar w:fldCharType="begin"/>
+      </w:r>
+      <w:r>
+        <w:instrText xml:space="preserve"> SEQ ábra \* ARABIC </w:instrText>
+      </w:r>
+      <w:r>
+        <w:fldChar w:fldCharType="separate"/>
+      </w:r>
+      <w:r>
+        <w:rPr>
+          <w:noProof/>
+        </w:rPr>
+        <w:t>2</w:t>
+      </w:r>
+      <w:r>
+        <w:rPr>
+          <w:noProof/>
+        </w:rPr>
+        <w:fldChar w:fldCharType="end"/>
+      </w:r>
       <w:r>
         <w:t>. ábra – GUI UML</w:t>
       </w:r>
@@ -1055,27 +1151,109 @@
       <w:r>
         <w:t xml:space="preserve">A grafikus felhasználó felület az </w:t>
       </w:r>
+      <w:proofErr w:type="spellStart"/>
       <w:r>
         <w:t>Control</w:t>
       </w:r>
-      <w:r>
-        <w:t xml:space="preserve"> résszel lesz kapcsolatban. Felépítését tekintve három fő rész található meg benne: GUI, NewPlayer, Attackscreen.</w:t>
+      <w:proofErr w:type="spellEnd"/>
+      <w:r>
+        <w:t xml:space="preserve"> résszel lesz kapcsolatban. Felépítését tekintve három fő rész található meg benne: GUI, </w:t>
+      </w:r>
+      <w:proofErr w:type="spellStart"/>
+      <w:r>
+        <w:t>NewPlayer</w:t>
+      </w:r>
+      <w:proofErr w:type="spellEnd"/>
+      <w:r>
+        <w:t xml:space="preserve">, </w:t>
+      </w:r>
+      <w:proofErr w:type="spellStart"/>
+      <w:r>
+        <w:t>Attackscreen</w:t>
+      </w:r>
+      <w:proofErr w:type="spellEnd"/>
+      <w:r>
+        <w:t>.</w:t>
       </w:r>
     </w:p>
     <w:p>
       <w:r>
         <w:lastRenderedPageBreak/>
-        <w:t>A GUI-ban kerül megvalósításra kvázi az 1. ábrán bemutatott felület: tartalmazni fogja a kattintható térképet, egy menüsor, az egyes játékosok státuszát, valamint egy kör vége gombot. Megvalósítás tekintetében a térkép egy alfa csatornával rendelkező PNG formátumú képfájl lesz. Az egyes országok pozíciójának meghatározása MouseListenerek segítségével kerül megvalósításra, a kép fölött elhelyezett JLabel-ök felhasználásával. A menüsorból indítható lesz a másik két JFrame, a NewPlayer és az AttackScreen.</w:t>
-      </w:r>
-    </w:p>
-    <w:p>
-      <w:r>
-        <w:t>A NewPlayer, ahogy a neve is mutatja, új játékos hozzáadására szolgál. A megjelenő ablakban a játékosnak meg kell adnia a nevét, és a kiválasztott színt, amivel azonosításra kerül majd a térképen.</w:t>
-      </w:r>
-    </w:p>
-    <w:p>
-      <w:r>
-        <w:t xml:space="preserve">Az AttackScreen felületen valósul meg a csata két játékos (a támadó és a támadott) között. </w:t>
+        <w:t>A GUI-</w:t>
+      </w:r>
+      <w:proofErr w:type="spellStart"/>
+      <w:r>
+        <w:t>ban</w:t>
+      </w:r>
+      <w:proofErr w:type="spellEnd"/>
+      <w:r>
+        <w:t xml:space="preserve"> kerül megvalósításra kvázi az 1. ábrán bemutatott felület: tartalmazni fogja a kattintható térképet, egy menüsor, az egyes játékosok státuszát, valamint egy kör vége gombot. Megvalósítás tekintetében a térkép egy alfa csatornával rendelkező PNG formátumú képfájl lesz. Az egyes országok pozíciójának meghatározása </w:t>
+      </w:r>
+      <w:proofErr w:type="spellStart"/>
+      <w:r>
+        <w:t>MouseListenerek</w:t>
+      </w:r>
+      <w:proofErr w:type="spellEnd"/>
+      <w:r>
+        <w:t xml:space="preserve"> segítségével kerül megvalósításra, a kép fölött elhelyezett </w:t>
+      </w:r>
+      <w:proofErr w:type="spellStart"/>
+      <w:r>
+        <w:t>JLabel-ök</w:t>
+      </w:r>
+      <w:proofErr w:type="spellEnd"/>
+      <w:r>
+        <w:t xml:space="preserve"> felhasználásával. A menüsorból indítható lesz a másik két </w:t>
+      </w:r>
+      <w:proofErr w:type="spellStart"/>
+      <w:r>
+        <w:t>JFrame</w:t>
+      </w:r>
+      <w:proofErr w:type="spellEnd"/>
+      <w:r>
+        <w:t xml:space="preserve">, a </w:t>
+      </w:r>
+      <w:proofErr w:type="spellStart"/>
+      <w:r>
+        <w:t>NewPlayer</w:t>
+      </w:r>
+      <w:proofErr w:type="spellEnd"/>
+      <w:r>
+        <w:t xml:space="preserve"> és az </w:t>
+      </w:r>
+      <w:proofErr w:type="spellStart"/>
+      <w:r>
+        <w:t>AttackScreen</w:t>
+      </w:r>
+      <w:proofErr w:type="spellEnd"/>
+      <w:r>
+        <w:t>.</w:t>
+      </w:r>
+    </w:p>
+    <w:p>
+      <w:r>
+        <w:t xml:space="preserve">A </w:t>
+      </w:r>
+      <w:proofErr w:type="spellStart"/>
+      <w:r>
+        <w:t>NewPlayer</w:t>
+      </w:r>
+      <w:proofErr w:type="spellEnd"/>
+      <w:r>
+        <w:t>, ahogy a neve is mutatja, új játékos hozzáadására szolgál. A megjelenő ablakban a játékosnak meg kell adnia a nevét, és a kiválasztott színt, amivel azonosításra kerül majd a térképen.</w:t>
+      </w:r>
+    </w:p>
+    <w:p>
+      <w:r>
+        <w:t xml:space="preserve">Az </w:t>
+      </w:r>
+      <w:proofErr w:type="spellStart"/>
+      <w:r>
+        <w:t>AttackScreen</w:t>
+      </w:r>
+      <w:proofErr w:type="spellEnd"/>
+      <w:r>
+        <w:t xml:space="preserve"> felületen valósul meg a csata két játékos (a támadó és a támadott) között. </w:t>
       </w:r>
       <w:r>
         <w:t>A felületen feltüntetésre kerülnek a játékosok adatai, valamint a kockadobásra is itt kerül sor, ami alapján a csata győztese kiszámításra kerül.</w:t>
@@ -1085,13 +1263,26 @@
       <w:pPr>
         <w:pStyle w:val="Cmsor3"/>
       </w:pPr>
-      <w:r>
-        <w:t>Control - irányítás</w:t>
-      </w:r>
-    </w:p>
-    <w:p>
-      <w:r>
-        <w:t xml:space="preserve">A felhasználói felületen megvalósított feladatok az Control részben megírt függvények segítségével történnek. </w:t>
+      <w:proofErr w:type="spellStart"/>
+      <w:r>
+        <w:t>Control</w:t>
+      </w:r>
+      <w:proofErr w:type="spellEnd"/>
+      <w:r>
+        <w:t xml:space="preserve"> - irányítás</w:t>
+      </w:r>
+    </w:p>
+    <w:p>
+      <w:r>
+        <w:t xml:space="preserve">A felhasználói felületen megvalósított feladatok az </w:t>
+      </w:r>
+      <w:proofErr w:type="spellStart"/>
+      <w:r>
+        <w:t>Control</w:t>
+      </w:r>
+      <w:proofErr w:type="spellEnd"/>
+      <w:r>
+        <w:t xml:space="preserve"> részben megírt függvények segítségével történnek. </w:t>
       </w:r>
       <w:r>
         <w:t>Ennek UML diagramon való megvalósítása a 3. ábrán látható.</w:t>
@@ -1148,41 +1339,158 @@
       <w:pPr>
         <w:pStyle w:val="Kpalrs"/>
       </w:pPr>
-      <w:fldSimple w:instr=" SEQ ábra \* ARABIC ">
-        <w:r>
-          <w:rPr>
-            <w:noProof/>
-          </w:rPr>
-          <w:t>3</w:t>
-        </w:r>
-      </w:fldSimple>
-      <w:r>
-        <w:t>. ábra - Control UML diagram</w:t>
-      </w:r>
-    </w:p>
-    <w:p>
-      <w:r>
-        <w:t>A Control egy Engine, Map, Player illetve Area osztályokból épül fel. Az egyes osztályok tartalmazzák az adott objektumokhoz szükséges feladatok megvalósítását. Ilyenek például a játékmenet rész alatt ismertetett folyamatok, például az az egységek mozgatása területek között</w:t>
-      </w:r>
-      <w:r>
-        <w:t xml:space="preserve"> (Move)</w:t>
-      </w:r>
-      <w:r>
-        <w:t xml:space="preserve">, másik játékos területének megtámadása (Attack), </w:t>
-      </w:r>
-      <w:r>
-        <w:t>kockadobás véletlengenerátor használatával (throwDice), kör befejezése (endTurn). A játékosok és a területek egyaránt listákban kerülnek tárolásra. A területeknél szintén egy listában kerül tárolásra az egyes területek közötti szomszédossági viszony, ami alapján eldönthető, hogy adott területről támadható-e egy másik, illetve mozgathatóak-e egységek egy adott úton.</w:t>
-      </w:r>
-    </w:p>
-    <w:p>
-      <w:r>
-        <w:t>Minden egységhez tartoznak olyan változók és függvények, amik segítségével a felületen elvégezhető lesz az egyes játékosok nyomon követése (melyik terület kihez tartozik, kinek mennyi bónusz egysége van, a játékos mikor fejezi be a kört, birtokában van-e egy adott kontinensnek).  A térkép (Map) tartalmazza a játék kezdetéhez szükséges, a területek játékosok közötti véletlen felosztásának függvényét. Minden játékoshoz (Player) tartozik egy szín is</w:t>
-      </w:r>
-      <w:r>
-        <w:t xml:space="preserve"> (PlayerColor)</w:t>
-      </w:r>
-      <w:r>
-        <w:t>, ami alapján grafikusan megkülönböztethetőek a felületen.</w:t>
+      <w:r>
+        <w:fldChar w:fldCharType="begin"/>
+      </w:r>
+      <w:r>
+        <w:instrText xml:space="preserve"> SEQ ábra \* ARABIC </w:instrText>
+      </w:r>
+      <w:r>
+        <w:fldChar w:fldCharType="separate"/>
+      </w:r>
+      <w:r>
+        <w:rPr>
+          <w:noProof/>
+        </w:rPr>
+        <w:t>3</w:t>
+      </w:r>
+      <w:r>
+        <w:rPr>
+          <w:noProof/>
+        </w:rPr>
+        <w:fldChar w:fldCharType="end"/>
+      </w:r>
+      <w:r>
+        <w:t xml:space="preserve">. ábra - </w:t>
+      </w:r>
+      <w:proofErr w:type="spellStart"/>
+      <w:r>
+        <w:t>Control</w:t>
+      </w:r>
+      <w:proofErr w:type="spellEnd"/>
+      <w:r>
+        <w:t xml:space="preserve"> UML diagram</w:t>
+      </w:r>
+    </w:p>
+    <w:p>
+      <w:r>
+        <w:t xml:space="preserve">A </w:t>
+      </w:r>
+      <w:proofErr w:type="spellStart"/>
+      <w:r>
+        <w:t>Control</w:t>
+      </w:r>
+      <w:proofErr w:type="spellEnd"/>
+      <w:r>
+        <w:t xml:space="preserve"> egy </w:t>
+      </w:r>
+      <w:proofErr w:type="spellStart"/>
+      <w:r>
+        <w:t>Engine</w:t>
+      </w:r>
+      <w:proofErr w:type="spellEnd"/>
+      <w:r>
+        <w:t xml:space="preserve">, Map, </w:t>
+      </w:r>
+      <w:proofErr w:type="spellStart"/>
+      <w:r>
+        <w:t>Player</w:t>
+      </w:r>
+      <w:proofErr w:type="spellEnd"/>
+      <w:r>
+        <w:t xml:space="preserve"> illetve </w:t>
+      </w:r>
+      <w:proofErr w:type="spellStart"/>
+      <w:r>
+        <w:t>Area</w:t>
+      </w:r>
+      <w:proofErr w:type="spellEnd"/>
+      <w:r>
+        <w:t xml:space="preserve"> osztályokból épül fel. Az egyes osztályok tartalmazzák az adott objektumokhoz szükséges feladatok megvalósítását. Ilyenek például a játékmenet rész alatt ismertetett folyamatok, például az az egységek mozgatása területek között</w:t>
+      </w:r>
+      <w:r>
+        <w:t xml:space="preserve"> (</w:t>
+      </w:r>
+      <w:proofErr w:type="spellStart"/>
+      <w:r>
+        <w:t>Move</w:t>
+      </w:r>
+      <w:proofErr w:type="spellEnd"/>
+      <w:r>
+        <w:t>)</w:t>
+      </w:r>
+      <w:r>
+        <w:t>, másik játékos területének megtámadása (</w:t>
+      </w:r>
+      <w:proofErr w:type="spellStart"/>
+      <w:r>
+        <w:t>Attack</w:t>
+      </w:r>
+      <w:proofErr w:type="spellEnd"/>
+      <w:r>
+        <w:t xml:space="preserve">), </w:t>
+      </w:r>
+      <w:r>
+        <w:t>kockadobás véletlengenerátor használatával (</w:t>
+      </w:r>
+      <w:proofErr w:type="spellStart"/>
+      <w:r>
+        <w:t>throwDice</w:t>
+      </w:r>
+      <w:proofErr w:type="spellEnd"/>
+      <w:r>
+        <w:t>), kör befejezése (</w:t>
+      </w:r>
+      <w:proofErr w:type="spellStart"/>
+      <w:r>
+        <w:t>endTurn</w:t>
+      </w:r>
+      <w:proofErr w:type="spellEnd"/>
+      <w:r>
+        <w:t xml:space="preserve">). A játékosok és a területek egyaránt listákban kerülnek tárolásra. A területeknél szintén egy listában kerül tárolásra az egyes területek közötti szomszédossági viszony, ami alapján eldönthető, hogy adott területről támadható-e egy másik, illetve </w:t>
+      </w:r>
+      <w:proofErr w:type="spellStart"/>
+      <w:r>
+        <w:t>mozgathatóak</w:t>
+      </w:r>
+      <w:proofErr w:type="spellEnd"/>
+      <w:r>
+        <w:t>-e egységek egy adott úton.</w:t>
+      </w:r>
+    </w:p>
+    <w:p>
+      <w:r>
+        <w:t>Minden egységhez tartoznak olyan változók és függvények, amik segítségével a felületen elvégezhető lesz az egyes játékosok nyomon követése (melyik terület kihez tartozik, kinek mennyi bónusz egysége van, a játékos mikor fejezi be a kört, birtokában van-e egy adott kontinensnek).  A térkép (Map) tartalmazza a játék kezdetéhez szükséges, a területek játékosok közötti véletlen felosztásának függvényét. Minden játékoshoz (</w:t>
+      </w:r>
+      <w:proofErr w:type="spellStart"/>
+      <w:r>
+        <w:t>Player</w:t>
+      </w:r>
+      <w:proofErr w:type="spellEnd"/>
+      <w:r>
+        <w:t>) tartozik egy szín is</w:t>
+      </w:r>
+      <w:r>
+        <w:t xml:space="preserve"> (</w:t>
+      </w:r>
+      <w:proofErr w:type="spellStart"/>
+      <w:r>
+        <w:t>PlayerColor</w:t>
+      </w:r>
+      <w:proofErr w:type="spellEnd"/>
+      <w:r>
+        <w:t>)</w:t>
+      </w:r>
+      <w:r>
+        <w:t xml:space="preserve">, ami alapján grafikusan </w:t>
+      </w:r>
+      <w:proofErr w:type="spellStart"/>
+      <w:r>
+        <w:t>megkülönböztethetőek</w:t>
+      </w:r>
+      <w:proofErr w:type="spellEnd"/>
+      <w:r>
+        <w:t xml:space="preserve"> a felületen.</w:t>
       </w:r>
     </w:p>
     <w:p>
@@ -1213,15 +1521,11 @@
         <w:pStyle w:val="Kp"/>
       </w:pPr>
       <w:r>
-        <w:rPr>
-          <w:noProof/>
-          <w:lang w:eastAsia="hu-HU"/>
-        </w:rPr>
         <w:drawing>
-          <wp:inline distT="0" distB="0" distL="0" distR="0" wp14:anchorId="3FCE4593" wp14:editId="674FFCA8">
-            <wp:extent cx="4352925" cy="3387030"/>
-            <wp:effectExtent l="0" t="0" r="0" b="4445"/>
-            <wp:docPr id="8" name="Kép 8"/>
+          <wp:inline distT="0" distB="0" distL="0" distR="0">
+            <wp:extent cx="3724275" cy="3638886"/>
+            <wp:effectExtent l="0" t="0" r="0" b="0"/>
+            <wp:docPr id="2" name="Kép 2"/>
             <wp:cNvGraphicFramePr>
               <a:graphicFrameLocks xmlns:a="http://schemas.openxmlformats.org/drawingml/2006/main" noChangeAspect="1"/>
             </wp:cNvGraphicFramePr>
@@ -1229,23 +1533,36 @@
               <a:graphicData uri="http://schemas.openxmlformats.org/drawingml/2006/picture">
                 <pic:pic xmlns:pic="http://schemas.openxmlformats.org/drawingml/2006/picture">
                   <pic:nvPicPr>
-                    <pic:cNvPr id="1" name=""/>
-                    <pic:cNvPicPr/>
+                    <pic:cNvPr id="0" name="Picture 1"/>
+                    <pic:cNvPicPr>
+                      <a:picLocks noChangeAspect="1" noChangeArrowheads="1"/>
+                    </pic:cNvPicPr>
                   </pic:nvPicPr>
                   <pic:blipFill>
-                    <a:blip r:embed="rId12"/>
+                    <a:blip r:embed="rId12">
+                      <a:extLst>
+                        <a:ext uri="{28A0092B-C50C-407E-A947-70E740481C1C}">
+                          <a14:useLocalDpi xmlns:a14="http://schemas.microsoft.com/office/drawing/2010/main" val="0"/>
+                        </a:ext>
+                      </a:extLst>
+                    </a:blip>
+                    <a:srcRect/>
                     <a:stretch>
                       <a:fillRect/>
                     </a:stretch>
                   </pic:blipFill>
-                  <pic:spPr>
+                  <pic:spPr bwMode="auto">
                     <a:xfrm>
                       <a:off x="0" y="0"/>
-                      <a:ext cx="4363880" cy="3395554"/>
+                      <a:ext cx="3727587" cy="3642122"/>
                     </a:xfrm>
                     <a:prstGeom prst="rect">
                       <a:avLst/>
                     </a:prstGeom>
+                    <a:noFill/>
+                    <a:ln>
+                      <a:noFill/>
+                    </a:ln>
                   </pic:spPr>
                 </pic:pic>
               </a:graphicData>
@@ -1258,21 +1575,44 @@
       <w:pPr>
         <w:pStyle w:val="Kpalrs"/>
       </w:pPr>
-      <w:fldSimple w:instr=" SEQ ábra \* ARABIC ">
-        <w:r>
-          <w:rPr>
-            <w:noProof/>
-          </w:rPr>
-          <w:t>4</w:t>
-        </w:r>
-      </w:fldSimple>
+      <w:r>
+        <w:fldChar w:fldCharType="begin"/>
+      </w:r>
+      <w:r>
+        <w:instrText xml:space="preserve"> SEQ ábra \* ARABIC </w:instrText>
+      </w:r>
+      <w:r>
+        <w:fldChar w:fldCharType="separate"/>
+      </w:r>
+      <w:r>
+        <w:rPr>
+          <w:noProof/>
+        </w:rPr>
+        <w:t>4</w:t>
+      </w:r>
+      <w:r>
+        <w:rPr>
+          <w:noProof/>
+        </w:rPr>
+        <w:fldChar w:fldCharType="end"/>
+      </w:r>
       <w:r>
         <w:t>. ábra - Network UML diagram</w:t>
       </w:r>
-    </w:p>
-    <w:p>
-      <w:r>
-        <w:t>Az a rész valósítja meg a socketkezelést, a szerver-kliens kapcsolatokat</w:t>
+      <w:bookmarkStart w:id="5" w:name="_GoBack"/>
+      <w:bookmarkEnd w:id="5"/>
+    </w:p>
+    <w:p>
+      <w:r>
+        <w:t xml:space="preserve">Az a rész valósítja meg a </w:t>
+      </w:r>
+      <w:proofErr w:type="spellStart"/>
+      <w:r>
+        <w:t>socketkezelést</w:t>
+      </w:r>
+      <w:proofErr w:type="spellEnd"/>
+      <w:r>
+        <w:t>, a szerver-kliens kapcsolatokat</w:t>
       </w:r>
       <w:r>
         <w:t>.</w:t>
@@ -1287,19 +1627,31 @@
         <w:t xml:space="preserve"> A kommunikáció</w:t>
       </w:r>
       <w:r>
-        <w:t xml:space="preserve"> a GUI-val</w:t>
-      </w:r>
-      <w:r>
-        <w:t xml:space="preserve"> egy GameState interfész segítségével fog  megvalósulni</w:t>
-      </w:r>
-      <w:r>
-        <w:t>, amiben a GUI szá</w:t>
-      </w:r>
-      <w:r>
-        <w:t xml:space="preserve">mára minden releváns információ </w:t>
-      </w:r>
-      <w:r>
-        <w:t>tárolásra kerül</w:t>
+        <w:t xml:space="preserve"> a GUI-</w:t>
+      </w:r>
+      <w:proofErr w:type="spellStart"/>
+      <w:r>
+        <w:t>val</w:t>
+      </w:r>
+      <w:proofErr w:type="spellEnd"/>
+      <w:r>
+        <w:t xml:space="preserve"> egy </w:t>
+      </w:r>
+      <w:proofErr w:type="spellStart"/>
+      <w:r>
+        <w:t>GameState</w:t>
+      </w:r>
+      <w:proofErr w:type="spellEnd"/>
+      <w:r>
+        <w:t xml:space="preserve"> interfész segítségével </w:t>
+      </w:r>
+      <w:proofErr w:type="gramStart"/>
+      <w:r>
+        <w:t>fog  megvalósulni</w:t>
+      </w:r>
+      <w:proofErr w:type="gramEnd"/>
+      <w:r>
+        <w:t>, amiben a GUI számára minden releváns információ tárolásra kerül</w:t>
       </w:r>
       <w:r>
         <w:t>.</w:t>
@@ -1319,19 +1671,15 @@
         </w:sectPr>
       </w:pPr>
       <w:r>
-        <w:t>Az egyes részegységek közötti kommunikáció szemlélteti az</w:t>
-      </w:r>
-      <w:r>
-        <w:t xml:space="preserve"> alábbi szekvencia diagram</w:t>
-      </w:r>
-      <w:r>
-        <w:t>,</w:t>
-      </w:r>
-      <w:r>
-        <w:t xml:space="preserve"> az 5. ábrán.</w:t>
-      </w:r>
-      <w:r>
-        <w:t xml:space="preserve"> A kommunikáció a  térkép és a control között függvényhívásokkal történik, valamint a control és a térkép között pedig egy csomagolóosztály (GameState) bevezetésével  zajlik. A GameState tartalmazza azokat a változókat, melyek a térkép ki- és újrarajzolásához szükségesek. Az összes tagváltozója természetesen nyilvános. Ugyanaz ez az osztály kerül továbbításra a serveren keresztül a másik játékoshoz, majd a szerver a másik oldalról érkezett parancsot továbbítja a Control felé. </w:t>
+        <w:t xml:space="preserve">Az egyes részegységek </w:t>
+      </w:r>
+      <w:proofErr w:type="gramStart"/>
+      <w:r>
+        <w:t>közötti  kommunikáció</w:t>
+      </w:r>
+      <w:proofErr w:type="gramEnd"/>
+      <w:r>
+        <w:t xml:space="preserve"> szemlélteti az  alábbi szekvencia diagram az 5. ábrán.</w:t>
       </w:r>
     </w:p>
     <w:p>
@@ -1385,14 +1733,27 @@
       <w:pPr>
         <w:pStyle w:val="Kpalrs"/>
       </w:pPr>
-      <w:fldSimple w:instr=" SEQ ábra \* ARABIC ">
-        <w:r>
-          <w:rPr>
-            <w:noProof/>
-          </w:rPr>
-          <w:t>5</w:t>
-        </w:r>
-      </w:fldSimple>
+      <w:r>
+        <w:fldChar w:fldCharType="begin"/>
+      </w:r>
+      <w:r>
+        <w:instrText xml:space="preserve"> SEQ ábra \* ARABIC </w:instrText>
+      </w:r>
+      <w:r>
+        <w:fldChar w:fldCharType="separate"/>
+      </w:r>
+      <w:r>
+        <w:rPr>
+          <w:noProof/>
+        </w:rPr>
+        <w:t>5</w:t>
+      </w:r>
+      <w:r>
+        <w:rPr>
+          <w:noProof/>
+        </w:rPr>
+        <w:fldChar w:fldCharType="end"/>
+      </w:r>
       <w:r>
         <w:t>. ábra - Szekvencia diagram</w:t>
       </w:r>
@@ -1664,7 +2025,7 @@
         <w:rStyle w:val="Oldalszm"/>
         <w:noProof/>
       </w:rPr>
-      <w:t>3</w:t>
+      <w:t>10</w:t>
     </w:r>
     <w:r>
       <w:rPr>
@@ -5043,7 +5404,7 @@
 </file>
 
 <file path=customXml/itemProps1.xml><?xml version="1.0" encoding="utf-8"?>
-<ds:datastoreItem xmlns:ds="http://schemas.openxmlformats.org/officeDocument/2006/customXml" ds:itemID="{FF364B99-3768-47C7-B9C5-8FDB9A66C1CC}">
+<ds:datastoreItem xmlns:ds="http://schemas.openxmlformats.org/officeDocument/2006/customXml" ds:itemID="{E9B7268D-AC1D-42BC-BBEB-9985706E9F66}">
   <ds:schemaRefs>
     <ds:schemaRef ds:uri="http://schemas.openxmlformats.org/officeDocument/2006/bibliography"/>
   </ds:schemaRefs>

</xml_diff>

<commit_message>
Revert "Új fancy kép megjelenítés az aktuális országhoz"
This reverts commit 676e797625c9104e79da03a0782c1f7b65651e64.
</commit_message>
<xml_diff>
--- a/Specification/Specification_detailed_team23.docx
+++ b/Specification/Specification_detailed_team23.docx
@@ -172,21 +172,7 @@
         <w:rPr>
           <w:sz w:val="40"/>
         </w:rPr>
-        <w:t xml:space="preserve">Nemes Tamás, </w:t>
-      </w:r>
-      <w:proofErr w:type="spellStart"/>
-      <w:r>
-        <w:rPr>
-          <w:sz w:val="40"/>
-        </w:rPr>
-        <w:t>Puspán</w:t>
-      </w:r>
-      <w:proofErr w:type="spellEnd"/>
-      <w:r>
-        <w:rPr>
-          <w:sz w:val="40"/>
-        </w:rPr>
-        <w:t xml:space="preserve"> Sára, Straubinger Dániel – </w:t>
+        <w:t xml:space="preserve">Nemes Tamás, Puspán Sára, Straubinger Dániel – </w:t>
       </w:r>
     </w:p>
     <w:p>
@@ -708,7 +694,12 @@
         <w:ind w:left="-15" w:right="212"/>
       </w:pPr>
       <w:r>
-        <w:t xml:space="preserve">A tantárgy keretében csoportunk feladata egy Rizikó játék megtervezése és implementálása JAVA nyelven.  </w:t>
+        <w:t>A tantárgy keretében csoportunk feladata egy Rizikó játék megtervezése és implementálása JAVA nyelven</w:t>
+      </w:r>
+      <w:bookmarkStart w:id="1" w:name="_GoBack"/>
+      <w:bookmarkEnd w:id="1"/>
+      <w:r>
+        <w:t xml:space="preserve">.  </w:t>
       </w:r>
     </w:p>
     <w:p>
@@ -716,11 +707,11 @@
         <w:pStyle w:val="Cmsor2"/>
         <w:ind w:left="475" w:hanging="490"/>
       </w:pPr>
-      <w:bookmarkStart w:id="1" w:name="_Toc480140836"/>
+      <w:bookmarkStart w:id="2" w:name="_Toc480140836"/>
       <w:r>
         <w:t>Játékmenet</w:t>
       </w:r>
-      <w:bookmarkEnd w:id="1"/>
+      <w:bookmarkEnd w:id="2"/>
       <w:r>
         <w:t xml:space="preserve"> </w:t>
       </w:r>
@@ -746,15 +737,7 @@
         <w:ind w:left="-15" w:right="212"/>
       </w:pPr>
       <w:r>
-        <w:t xml:space="preserve">A játék körökre osztott. Az aktuálisan soron levő játékos az elfoglalt területek alapján a kör megkezdésekor új egységekkel gyarapodik. A soron következő játékos az általa elfoglalni kívánt terület megszerzéséhez támadást indít. A támadás során a támadó maximum három dobókockával (egységek számától függően), a védekező pedig kettővel dob. Támadást csak szomszédosan kapcsolódó országok között lehet megindítani. </w:t>
-      </w:r>
-      <w:proofErr w:type="gramStart"/>
-      <w:r>
-        <w:t>Ha a védekező legalább egyenlőt dob, akkor a támadó, ellenkező esetben a védekező veszít egységet (például a támadó 6-ot, 4-et illetve 3-mat dob, a védekező pedig két darab 5-öst, akkor mindketten egy-egy egységet veszítenek) – végül a védekező egységek elfogyása esetén az adott ország a támadóhoz kerül, ahova legalább egy embert át kell csoportosítania (tehát a támadás megkezdéséhez és befejezéséhez legalább két emberrel kell, hogy rendelkezzen).</w:t>
-      </w:r>
-      <w:proofErr w:type="gramEnd"/>
-      <w:r>
-        <w:t xml:space="preserve"> </w:t>
+        <w:t xml:space="preserve">A játék körökre osztott. Az aktuálisan soron levő játékos az elfoglalt területek alapján a kör megkezdésekor új egységekkel gyarapodik. A soron következő játékos az általa elfoglalni kívánt terület megszerzéséhez támadást indít. A támadás során a támadó maximum három dobókockával (egységek számától függően), a védekező pedig kettővel dob. Támadást csak szomszédosan kapcsolódó országok között lehet megindítani. Ha a védekező legalább egyenlőt dob, akkor a támadó, ellenkező esetben a védekező veszít egységet (például a támadó 6-ot, 4-et illetve 3-mat dob, a védekező pedig két darab 5-öst, akkor mindketten egy-egy egységet veszítenek) – végül a védekező egységek elfogyása esetén az adott ország a támadóhoz kerül, ahova legalább egy embert át kell csoportosítania (tehát a támadás megkezdéséhez és befejezéséhez legalább két emberrel kell, hogy rendelkezzen). </w:t>
       </w:r>
     </w:p>
     <w:p>
@@ -778,12 +761,12 @@
         <w:pStyle w:val="Cmsor2"/>
         <w:ind w:left="475" w:hanging="490"/>
       </w:pPr>
-      <w:bookmarkStart w:id="2" w:name="_Toc480140837"/>
+      <w:bookmarkStart w:id="3" w:name="_Toc480140837"/>
       <w:r>
         <w:lastRenderedPageBreak/>
         <w:t>Felhasználói felület</w:t>
       </w:r>
-      <w:bookmarkEnd w:id="2"/>
+      <w:bookmarkEnd w:id="3"/>
       <w:r>
         <w:t xml:space="preserve"> </w:t>
       </w:r>
@@ -807,7 +790,7 @@
           <w:lang w:eastAsia="hu-HU"/>
         </w:rPr>
         <w:drawing>
-          <wp:inline distT="0" distB="0" distL="0" distR="0" wp14:anchorId="61749E74" wp14:editId="51EFAA4C">
+          <wp:inline distT="0" distB="0" distL="0" distR="0">
             <wp:extent cx="5505450" cy="3095625"/>
             <wp:effectExtent l="0" t="0" r="0" b="0"/>
             <wp:docPr id="5" name="Picture 317"/>
@@ -860,27 +843,14 @@
       <w:pPr>
         <w:pStyle w:val="Kpalrs"/>
       </w:pPr>
-      <w:r>
-        <w:fldChar w:fldCharType="begin"/>
-      </w:r>
-      <w:r>
-        <w:instrText xml:space="preserve"> SEQ ábra \* ARABIC </w:instrText>
-      </w:r>
-      <w:r>
-        <w:fldChar w:fldCharType="separate"/>
-      </w:r>
-      <w:r>
-        <w:rPr>
-          <w:noProof/>
-        </w:rPr>
-        <w:t>1</w:t>
-      </w:r>
-      <w:r>
-        <w:rPr>
-          <w:noProof/>
-        </w:rPr>
-        <w:fldChar w:fldCharType="end"/>
-      </w:r>
+      <w:fldSimple w:instr=" SEQ ábra \* ARABIC ">
+        <w:r>
+          <w:rPr>
+            <w:noProof/>
+          </w:rPr>
+          <w:t>1</w:t>
+        </w:r>
+      </w:fldSimple>
       <w:r>
         <w:t>. ábra - GUI vázlatos megjelenítése</w:t>
       </w:r>
@@ -908,23 +878,7 @@
         <w:ind w:left="-15" w:right="212"/>
       </w:pPr>
       <w:r>
-        <w:t xml:space="preserve">A menüben lehetőség nyílik új játék kezdetére, az aktuális állás elmentésére (illetve korábbi játékmenet folytatására), kilépésre, valamint </w:t>
-      </w:r>
-      <w:proofErr w:type="spellStart"/>
-      <w:r>
-        <w:t>újraindításra</w:t>
-      </w:r>
-      <w:proofErr w:type="spellEnd"/>
-      <w:r>
-        <w:t xml:space="preserve">. A játékosok legfontosabb adatai a felhasználói felület jobb oldali részén jelenítődnek meg, illetve </w:t>
-      </w:r>
-      <w:proofErr w:type="gramStart"/>
-      <w:r>
-        <w:t>a</w:t>
-      </w:r>
-      <w:proofErr w:type="gramEnd"/>
-      <w:r>
-        <w:t xml:space="preserve"> </w:t>
+        <w:t xml:space="preserve">A menüben lehetőség nyílik új játék kezdetére, az aktuális állás elmentésére (illetve korábbi játékmenet folytatására), kilépésre, valamint újraindításra. A játékosok legfontosabb adatai a felhasználói felület jobb oldali részén jelenítődnek meg, illetve a </w:t>
       </w:r>
     </w:p>
     <w:p>
@@ -932,13 +886,8 @@
         <w:spacing w:after="279" w:line="259" w:lineRule="auto"/>
         <w:ind w:left="-15" w:right="212" w:firstLine="0"/>
       </w:pPr>
-      <w:proofErr w:type="gramStart"/>
-      <w:r>
-        <w:t>kör</w:t>
-      </w:r>
-      <w:proofErr w:type="gramEnd"/>
-      <w:r>
-        <w:t xml:space="preserve"> befejezésére a jobb alsó sarokban levő gombbal lesz lehetőség. </w:t>
+      <w:r>
+        <w:t xml:space="preserve">kör befejezésére a jobb alsó sarokban levő gombbal lesz lehetőség. </w:t>
       </w:r>
     </w:p>
     <w:p>
@@ -965,25 +914,25 @@
           <w:numId w:val="2"/>
         </w:numPr>
       </w:pPr>
-      <w:bookmarkStart w:id="3" w:name="_Toc480140838"/>
+      <w:bookmarkStart w:id="4" w:name="_Toc480140838"/>
       <w:r>
         <w:lastRenderedPageBreak/>
         <w:t>Megvalósítás</w:t>
       </w:r>
-      <w:bookmarkEnd w:id="3"/>
+      <w:bookmarkEnd w:id="4"/>
     </w:p>
     <w:p>
       <w:pPr>
         <w:pStyle w:val="Cmsor2"/>
       </w:pPr>
-      <w:bookmarkStart w:id="4" w:name="_Toc480140839"/>
+      <w:bookmarkStart w:id="5" w:name="_Toc480140839"/>
       <w:r>
         <w:t>UML diagram</w:t>
       </w:r>
       <w:r>
         <w:t xml:space="preserve"> és főbb működési mód ismertetése</w:t>
       </w:r>
-      <w:bookmarkEnd w:id="4"/>
+      <w:bookmarkEnd w:id="5"/>
     </w:p>
     <w:p>
       <w:pPr>
@@ -1001,47 +950,15 @@
         <w:t>z</w:t>
       </w:r>
       <w:r>
-        <w:t xml:space="preserve"> UML diagramokokat a csoport közös tervezés után, az </w:t>
-      </w:r>
-      <w:proofErr w:type="spellStart"/>
-      <w:r>
-        <w:t>Astah</w:t>
-      </w:r>
-      <w:proofErr w:type="spellEnd"/>
-      <w:r>
-        <w:t xml:space="preserve"> Professional program segítségével valósította meg.</w:t>
-      </w:r>
-    </w:p>
-    <w:p>
-      <w:r>
-        <w:t>Ahogy a feladatot, úgy az UML diagramot is három fő részre bontottuk: GUI-</w:t>
-      </w:r>
-      <w:proofErr w:type="spellStart"/>
-      <w:r>
-        <w:t>ra</w:t>
-      </w:r>
-      <w:proofErr w:type="spellEnd"/>
-      <w:r>
-        <w:t xml:space="preserve">, </w:t>
-      </w:r>
-      <w:proofErr w:type="spellStart"/>
-      <w:r>
-        <w:t>Engine</w:t>
-      </w:r>
-      <w:proofErr w:type="spellEnd"/>
-      <w:r>
-        <w:t xml:space="preserve">-re és Networkre. </w:t>
-      </w:r>
-      <w:r>
-        <w:t xml:space="preserve"> Az következőkben ismertetjük az UML diagramot, valamint a megvalósítandó főbb funkciókat. A megvalósításhoz főleg </w:t>
-      </w:r>
-      <w:proofErr w:type="spellStart"/>
-      <w:r>
-        <w:t>Swing</w:t>
-      </w:r>
-      <w:proofErr w:type="spellEnd"/>
-      <w:r>
-        <w:t xml:space="preserve"> komponensek kerülnek majd felhasználásra.</w:t>
+        <w:t xml:space="preserve"> UML diagramokokat a csoport közös tervezés után, az Astah Professional program segítségével valósította meg.</w:t>
+      </w:r>
+    </w:p>
+    <w:p>
+      <w:r>
+        <w:t xml:space="preserve">Ahogy a feladatot, úgy az UML diagramot is három fő részre bontottuk: GUI-ra, Engine-re és Networkre. </w:t>
+      </w:r>
+      <w:r>
+        <w:t xml:space="preserve"> Az következőkben ismertetjük az UML diagramot, valamint a megvalósítandó főbb funkciókat. A megvalósításhoz főleg Swing komponensek kerülnek majd felhasználásra.</w:t>
       </w:r>
     </w:p>
     <w:p>
@@ -1107,27 +1024,14 @@
       <w:pPr>
         <w:pStyle w:val="Kpalrs"/>
       </w:pPr>
-      <w:r>
-        <w:fldChar w:fldCharType="begin"/>
-      </w:r>
-      <w:r>
-        <w:instrText xml:space="preserve"> SEQ ábra \* ARABIC </w:instrText>
-      </w:r>
-      <w:r>
-        <w:fldChar w:fldCharType="separate"/>
-      </w:r>
-      <w:r>
-        <w:rPr>
-          <w:noProof/>
-        </w:rPr>
-        <w:t>2</w:t>
-      </w:r>
-      <w:r>
-        <w:rPr>
-          <w:noProof/>
-        </w:rPr>
-        <w:fldChar w:fldCharType="end"/>
-      </w:r>
+      <w:fldSimple w:instr=" SEQ ábra \* ARABIC ">
+        <w:r>
+          <w:rPr>
+            <w:noProof/>
+          </w:rPr>
+          <w:t>2</w:t>
+        </w:r>
+      </w:fldSimple>
       <w:r>
         <w:t>. ábra – GUI UML</w:t>
       </w:r>
@@ -1151,109 +1055,27 @@
       <w:r>
         <w:t xml:space="preserve">A grafikus felhasználó felület az </w:t>
       </w:r>
-      <w:proofErr w:type="spellStart"/>
       <w:r>
         <w:t>Control</w:t>
       </w:r>
-      <w:proofErr w:type="spellEnd"/>
-      <w:r>
-        <w:t xml:space="preserve"> résszel lesz kapcsolatban. Felépítését tekintve három fő rész található meg benne: GUI, </w:t>
-      </w:r>
-      <w:proofErr w:type="spellStart"/>
-      <w:r>
-        <w:t>NewPlayer</w:t>
-      </w:r>
-      <w:proofErr w:type="spellEnd"/>
-      <w:r>
-        <w:t xml:space="preserve">, </w:t>
-      </w:r>
-      <w:proofErr w:type="spellStart"/>
-      <w:r>
-        <w:t>Attackscreen</w:t>
-      </w:r>
-      <w:proofErr w:type="spellEnd"/>
-      <w:r>
-        <w:t>.</w:t>
+      <w:r>
+        <w:t xml:space="preserve"> résszel lesz kapcsolatban. Felépítését tekintve három fő rész található meg benne: GUI, NewPlayer, Attackscreen.</w:t>
       </w:r>
     </w:p>
     <w:p>
       <w:r>
         <w:lastRenderedPageBreak/>
-        <w:t>A GUI-</w:t>
-      </w:r>
-      <w:proofErr w:type="spellStart"/>
-      <w:r>
-        <w:t>ban</w:t>
-      </w:r>
-      <w:proofErr w:type="spellEnd"/>
-      <w:r>
-        <w:t xml:space="preserve"> kerül megvalósításra kvázi az 1. ábrán bemutatott felület: tartalmazni fogja a kattintható térképet, egy menüsor, az egyes játékosok státuszát, valamint egy kör vége gombot. Megvalósítás tekintetében a térkép egy alfa csatornával rendelkező PNG formátumú képfájl lesz. Az egyes országok pozíciójának meghatározása </w:t>
-      </w:r>
-      <w:proofErr w:type="spellStart"/>
-      <w:r>
-        <w:t>MouseListenerek</w:t>
-      </w:r>
-      <w:proofErr w:type="spellEnd"/>
-      <w:r>
-        <w:t xml:space="preserve"> segítségével kerül megvalósításra, a kép fölött elhelyezett </w:t>
-      </w:r>
-      <w:proofErr w:type="spellStart"/>
-      <w:r>
-        <w:t>JLabel-ök</w:t>
-      </w:r>
-      <w:proofErr w:type="spellEnd"/>
-      <w:r>
-        <w:t xml:space="preserve"> felhasználásával. A menüsorból indítható lesz a másik két </w:t>
-      </w:r>
-      <w:proofErr w:type="spellStart"/>
-      <w:r>
-        <w:t>JFrame</w:t>
-      </w:r>
-      <w:proofErr w:type="spellEnd"/>
-      <w:r>
-        <w:t xml:space="preserve">, a </w:t>
-      </w:r>
-      <w:proofErr w:type="spellStart"/>
-      <w:r>
-        <w:t>NewPlayer</w:t>
-      </w:r>
-      <w:proofErr w:type="spellEnd"/>
-      <w:r>
-        <w:t xml:space="preserve"> és az </w:t>
-      </w:r>
-      <w:proofErr w:type="spellStart"/>
-      <w:r>
-        <w:t>AttackScreen</w:t>
-      </w:r>
-      <w:proofErr w:type="spellEnd"/>
-      <w:r>
-        <w:t>.</w:t>
-      </w:r>
-    </w:p>
-    <w:p>
-      <w:r>
-        <w:t xml:space="preserve">A </w:t>
-      </w:r>
-      <w:proofErr w:type="spellStart"/>
-      <w:r>
-        <w:t>NewPlayer</w:t>
-      </w:r>
-      <w:proofErr w:type="spellEnd"/>
-      <w:r>
-        <w:t>, ahogy a neve is mutatja, új játékos hozzáadására szolgál. A megjelenő ablakban a játékosnak meg kell adnia a nevét, és a kiválasztott színt, amivel azonosításra kerül majd a térképen.</w:t>
-      </w:r>
-    </w:p>
-    <w:p>
-      <w:r>
-        <w:t xml:space="preserve">Az </w:t>
-      </w:r>
-      <w:proofErr w:type="spellStart"/>
-      <w:r>
-        <w:t>AttackScreen</w:t>
-      </w:r>
-      <w:proofErr w:type="spellEnd"/>
-      <w:r>
-        <w:t xml:space="preserve"> felületen valósul meg a csata két játékos (a támadó és a támadott) között. </w:t>
+        <w:t>A GUI-ban kerül megvalósításra kvázi az 1. ábrán bemutatott felület: tartalmazni fogja a kattintható térképet, egy menüsor, az egyes játékosok státuszát, valamint egy kör vége gombot. Megvalósítás tekintetében a térkép egy alfa csatornával rendelkező PNG formátumú képfájl lesz. Az egyes országok pozíciójának meghatározása MouseListenerek segítségével kerül megvalósításra, a kép fölött elhelyezett JLabel-ök felhasználásával. A menüsorból indítható lesz a másik két JFrame, a NewPlayer és az AttackScreen.</w:t>
+      </w:r>
+    </w:p>
+    <w:p>
+      <w:r>
+        <w:t>A NewPlayer, ahogy a neve is mutatja, új játékos hozzáadására szolgál. A megjelenő ablakban a játékosnak meg kell adnia a nevét, és a kiválasztott színt, amivel azonosításra kerül majd a térképen.</w:t>
+      </w:r>
+    </w:p>
+    <w:p>
+      <w:r>
+        <w:t xml:space="preserve">Az AttackScreen felületen valósul meg a csata két játékos (a támadó és a támadott) között. </w:t>
       </w:r>
       <w:r>
         <w:t>A felületen feltüntetésre kerülnek a játékosok adatai, valamint a kockadobásra is itt kerül sor, ami alapján a csata győztese kiszámításra kerül.</w:t>
@@ -1263,26 +1085,13 @@
       <w:pPr>
         <w:pStyle w:val="Cmsor3"/>
       </w:pPr>
-      <w:proofErr w:type="spellStart"/>
-      <w:r>
-        <w:t>Control</w:t>
-      </w:r>
-      <w:proofErr w:type="spellEnd"/>
-      <w:r>
-        <w:t xml:space="preserve"> - irányítás</w:t>
-      </w:r>
-    </w:p>
-    <w:p>
-      <w:r>
-        <w:t xml:space="preserve">A felhasználói felületen megvalósított feladatok az </w:t>
-      </w:r>
-      <w:proofErr w:type="spellStart"/>
-      <w:r>
-        <w:t>Control</w:t>
-      </w:r>
-      <w:proofErr w:type="spellEnd"/>
-      <w:r>
-        <w:t xml:space="preserve"> részben megírt függvények segítségével történnek. </w:t>
+      <w:r>
+        <w:t>Control - irányítás</w:t>
+      </w:r>
+    </w:p>
+    <w:p>
+      <w:r>
+        <w:t xml:space="preserve">A felhasználói felületen megvalósított feladatok az Control részben megírt függvények segítségével történnek. </w:t>
       </w:r>
       <w:r>
         <w:t>Ennek UML diagramon való megvalósítása a 3. ábrán látható.</w:t>
@@ -1339,193 +1148,80 @@
       <w:pPr>
         <w:pStyle w:val="Kpalrs"/>
       </w:pPr>
-      <w:r>
-        <w:fldChar w:fldCharType="begin"/>
-      </w:r>
-      <w:r>
-        <w:instrText xml:space="preserve"> SEQ ábra \* ARABIC </w:instrText>
-      </w:r>
-      <w:r>
-        <w:fldChar w:fldCharType="separate"/>
-      </w:r>
+      <w:fldSimple w:instr=" SEQ ábra \* ARABIC ">
+        <w:r>
+          <w:rPr>
+            <w:noProof/>
+          </w:rPr>
+          <w:t>3</w:t>
+        </w:r>
+      </w:fldSimple>
+      <w:r>
+        <w:t>. ábra - Control UML diagram</w:t>
+      </w:r>
+    </w:p>
+    <w:p>
+      <w:r>
+        <w:t>A Control egy Engine, Map, Player illetve Area osztályokból épül fel. Az egyes osztályok tartalmazzák az adott objektumokhoz szükséges feladatok megvalósítását. Ilyenek például a játékmenet rész alatt ismertetett folyamatok, például az az egységek mozgatása területek között</w:t>
+      </w:r>
+      <w:r>
+        <w:t xml:space="preserve"> (Move)</w:t>
+      </w:r>
+      <w:r>
+        <w:t xml:space="preserve">, másik játékos területének megtámadása (Attack), </w:t>
+      </w:r>
+      <w:r>
+        <w:t>kockadobás véletlengenerátor használatával (throwDice), kör befejezése (endTurn). A játékosok és a területek egyaránt listákban kerülnek tárolásra. A területeknél szintén egy listában kerül tárolásra az egyes területek közötti szomszédossági viszony, ami alapján eldönthető, hogy adott területről támadható-e egy másik, illetve mozgathatóak-e egységek egy adott úton.</w:t>
+      </w:r>
+    </w:p>
+    <w:p>
+      <w:r>
+        <w:t>Minden egységhez tartoznak olyan változók és függvények, amik segítségével a felületen elvégezhető lesz az egyes játékosok nyomon követése (melyik terület kihez tartozik, kinek mennyi bónusz egysége van, a játékos mikor fejezi be a kört, birtokában van-e egy adott kontinensnek).  A térkép (Map) tartalmazza a játék kezdetéhez szükséges, a területek játékosok közötti véletlen felosztásának függvényét. Minden játékoshoz (Player) tartozik egy szín is</w:t>
+      </w:r>
+      <w:r>
+        <w:t xml:space="preserve"> (PlayerColor)</w:t>
+      </w:r>
+      <w:r>
+        <w:t>, ami alapján grafikusan megkülönböztethetőek a felületen.</w:t>
+      </w:r>
+    </w:p>
+    <w:p>
+      <w:pPr>
+        <w:pStyle w:val="Cmsor3"/>
+      </w:pPr>
+      <w:r>
+        <w:lastRenderedPageBreak/>
+        <w:t>Network - hálózat</w:t>
+      </w:r>
+    </w:p>
+    <w:p>
+      <w:r>
+        <w:t xml:space="preserve"> </w:t>
+      </w:r>
+      <w:r>
+        <w:t xml:space="preserve">Mivel a játékot több személy játssza, ezért szükség van a játékosok közötti kommunikációra. A harmadik külön egységként és feladatként megvalósított rész a hálózat, ami a játékosok közötti kapcsolatot valósítja meg. Ennek </w:t>
+      </w:r>
+      <w:r>
+        <w:t>leendőbeli megvalósítása a 4. ábrán szereplő UML diagramon található.</w:t>
+      </w:r>
+      <w:r>
+        <w:t xml:space="preserve"> </w:t>
+      </w:r>
+    </w:p>
+    <w:p>
+      <w:pPr>
+        <w:pStyle w:val="Kp"/>
+      </w:pPr>
       <w:r>
         <w:rPr>
           <w:noProof/>
+          <w:lang w:eastAsia="hu-HU"/>
         </w:rPr>
-        <w:t>3</w:t>
-      </w:r>
-      <w:r>
-        <w:rPr>
-          <w:noProof/>
-        </w:rPr>
-        <w:fldChar w:fldCharType="end"/>
-      </w:r>
-      <w:r>
-        <w:t xml:space="preserve">. ábra - </w:t>
-      </w:r>
-      <w:proofErr w:type="spellStart"/>
-      <w:r>
-        <w:t>Control</w:t>
-      </w:r>
-      <w:proofErr w:type="spellEnd"/>
-      <w:r>
-        <w:t xml:space="preserve"> UML diagram</w:t>
-      </w:r>
-    </w:p>
-    <w:p>
-      <w:r>
-        <w:t xml:space="preserve">A </w:t>
-      </w:r>
-      <w:proofErr w:type="spellStart"/>
-      <w:r>
-        <w:t>Control</w:t>
-      </w:r>
-      <w:proofErr w:type="spellEnd"/>
-      <w:r>
-        <w:t xml:space="preserve"> egy </w:t>
-      </w:r>
-      <w:proofErr w:type="spellStart"/>
-      <w:r>
-        <w:t>Engine</w:t>
-      </w:r>
-      <w:proofErr w:type="spellEnd"/>
-      <w:r>
-        <w:t xml:space="preserve">, Map, </w:t>
-      </w:r>
-      <w:proofErr w:type="spellStart"/>
-      <w:r>
-        <w:t>Player</w:t>
-      </w:r>
-      <w:proofErr w:type="spellEnd"/>
-      <w:r>
-        <w:t xml:space="preserve"> illetve </w:t>
-      </w:r>
-      <w:proofErr w:type="spellStart"/>
-      <w:r>
-        <w:t>Area</w:t>
-      </w:r>
-      <w:proofErr w:type="spellEnd"/>
-      <w:r>
-        <w:t xml:space="preserve"> osztályokból épül fel. Az egyes osztályok tartalmazzák az adott objektumokhoz szükséges feladatok megvalósítását. Ilyenek például a játékmenet rész alatt ismertetett folyamatok, például az az egységek mozgatása területek között</w:t>
-      </w:r>
-      <w:r>
-        <w:t xml:space="preserve"> (</w:t>
-      </w:r>
-      <w:proofErr w:type="spellStart"/>
-      <w:r>
-        <w:t>Move</w:t>
-      </w:r>
-      <w:proofErr w:type="spellEnd"/>
-      <w:r>
-        <w:t>)</w:t>
-      </w:r>
-      <w:r>
-        <w:t>, másik játékos területének megtámadása (</w:t>
-      </w:r>
-      <w:proofErr w:type="spellStart"/>
-      <w:r>
-        <w:t>Attack</w:t>
-      </w:r>
-      <w:proofErr w:type="spellEnd"/>
-      <w:r>
-        <w:t xml:space="preserve">), </w:t>
-      </w:r>
-      <w:r>
-        <w:t>kockadobás véletlengenerátor használatával (</w:t>
-      </w:r>
-      <w:proofErr w:type="spellStart"/>
-      <w:r>
-        <w:t>throwDice</w:t>
-      </w:r>
-      <w:proofErr w:type="spellEnd"/>
-      <w:r>
-        <w:t>), kör befejezése (</w:t>
-      </w:r>
-      <w:proofErr w:type="spellStart"/>
-      <w:r>
-        <w:t>endTurn</w:t>
-      </w:r>
-      <w:proofErr w:type="spellEnd"/>
-      <w:r>
-        <w:t xml:space="preserve">). A játékosok és a területek egyaránt listákban kerülnek tárolásra. A területeknél szintén egy listában kerül tárolásra az egyes területek közötti szomszédossági viszony, ami alapján eldönthető, hogy adott területről támadható-e egy másik, illetve </w:t>
-      </w:r>
-      <w:proofErr w:type="spellStart"/>
-      <w:r>
-        <w:t>mozgathatóak</w:t>
-      </w:r>
-      <w:proofErr w:type="spellEnd"/>
-      <w:r>
-        <w:t>-e egységek egy adott úton.</w:t>
-      </w:r>
-    </w:p>
-    <w:p>
-      <w:r>
-        <w:t>Minden egységhez tartoznak olyan változók és függvények, amik segítségével a felületen elvégezhető lesz az egyes játékosok nyomon követése (melyik terület kihez tartozik, kinek mennyi bónusz egysége van, a játékos mikor fejezi be a kört, birtokában van-e egy adott kontinensnek).  A térkép (Map) tartalmazza a játék kezdetéhez szükséges, a területek játékosok közötti véletlen felosztásának függvényét. Minden játékoshoz (</w:t>
-      </w:r>
-      <w:proofErr w:type="spellStart"/>
-      <w:r>
-        <w:t>Player</w:t>
-      </w:r>
-      <w:proofErr w:type="spellEnd"/>
-      <w:r>
-        <w:t>) tartozik egy szín is</w:t>
-      </w:r>
-      <w:r>
-        <w:t xml:space="preserve"> (</w:t>
-      </w:r>
-      <w:proofErr w:type="spellStart"/>
-      <w:r>
-        <w:t>PlayerColor</w:t>
-      </w:r>
-      <w:proofErr w:type="spellEnd"/>
-      <w:r>
-        <w:t>)</w:t>
-      </w:r>
-      <w:r>
-        <w:t xml:space="preserve">, ami alapján grafikusan </w:t>
-      </w:r>
-      <w:proofErr w:type="spellStart"/>
-      <w:r>
-        <w:t>megkülönböztethetőek</w:t>
-      </w:r>
-      <w:proofErr w:type="spellEnd"/>
-      <w:r>
-        <w:t xml:space="preserve"> a felületen.</w:t>
-      </w:r>
-    </w:p>
-    <w:p>
-      <w:pPr>
-        <w:pStyle w:val="Cmsor3"/>
-      </w:pPr>
-      <w:r>
-        <w:lastRenderedPageBreak/>
-        <w:t>Network - hálózat</w:t>
-      </w:r>
-    </w:p>
-    <w:p>
-      <w:r>
-        <w:t xml:space="preserve"> </w:t>
-      </w:r>
-      <w:r>
-        <w:t xml:space="preserve">Mivel a játékot több személy játssza, ezért szükség van a játékosok közötti kommunikációra. A harmadik külön egységként és feladatként megvalósított rész a hálózat, ami a játékosok közötti kapcsolatot valósítja meg. Ennek </w:t>
-      </w:r>
-      <w:r>
-        <w:t>leendőbeli megvalósítása a 4. ábrán szereplő UML diagramon található.</w:t>
-      </w:r>
-      <w:r>
-        <w:t xml:space="preserve"> </w:t>
-      </w:r>
-    </w:p>
-    <w:p>
-      <w:pPr>
-        <w:pStyle w:val="Kp"/>
-      </w:pPr>
-      <w:r>
         <w:drawing>
-          <wp:inline distT="0" distB="0" distL="0" distR="0">
-            <wp:extent cx="3724275" cy="3638886"/>
-            <wp:effectExtent l="0" t="0" r="0" b="0"/>
-            <wp:docPr id="2" name="Kép 2"/>
+          <wp:inline distT="0" distB="0" distL="0" distR="0" wp14:anchorId="3FCE4593" wp14:editId="674FFCA8">
+            <wp:extent cx="4352925" cy="3387030"/>
+            <wp:effectExtent l="0" t="0" r="0" b="4445"/>
+            <wp:docPr id="8" name="Kép 8"/>
             <wp:cNvGraphicFramePr>
               <a:graphicFrameLocks xmlns:a="http://schemas.openxmlformats.org/drawingml/2006/main" noChangeAspect="1"/>
             </wp:cNvGraphicFramePr>
@@ -1533,36 +1229,23 @@
               <a:graphicData uri="http://schemas.openxmlformats.org/drawingml/2006/picture">
                 <pic:pic xmlns:pic="http://schemas.openxmlformats.org/drawingml/2006/picture">
                   <pic:nvPicPr>
-                    <pic:cNvPr id="0" name="Picture 1"/>
-                    <pic:cNvPicPr>
-                      <a:picLocks noChangeAspect="1" noChangeArrowheads="1"/>
-                    </pic:cNvPicPr>
+                    <pic:cNvPr id="1" name=""/>
+                    <pic:cNvPicPr/>
                   </pic:nvPicPr>
                   <pic:blipFill>
-                    <a:blip r:embed="rId12">
-                      <a:extLst>
-                        <a:ext uri="{28A0092B-C50C-407E-A947-70E740481C1C}">
-                          <a14:useLocalDpi xmlns:a14="http://schemas.microsoft.com/office/drawing/2010/main" val="0"/>
-                        </a:ext>
-                      </a:extLst>
-                    </a:blip>
-                    <a:srcRect/>
+                    <a:blip r:embed="rId12"/>
                     <a:stretch>
                       <a:fillRect/>
                     </a:stretch>
                   </pic:blipFill>
-                  <pic:spPr bwMode="auto">
+                  <pic:spPr>
                     <a:xfrm>
                       <a:off x="0" y="0"/>
-                      <a:ext cx="3727587" cy="3642122"/>
+                      <a:ext cx="4363880" cy="3395554"/>
                     </a:xfrm>
                     <a:prstGeom prst="rect">
                       <a:avLst/>
                     </a:prstGeom>
-                    <a:noFill/>
-                    <a:ln>
-                      <a:noFill/>
-                    </a:ln>
                   </pic:spPr>
                 </pic:pic>
               </a:graphicData>
@@ -1575,44 +1258,21 @@
       <w:pPr>
         <w:pStyle w:val="Kpalrs"/>
       </w:pPr>
-      <w:r>
-        <w:fldChar w:fldCharType="begin"/>
-      </w:r>
-      <w:r>
-        <w:instrText xml:space="preserve"> SEQ ábra \* ARABIC </w:instrText>
-      </w:r>
-      <w:r>
-        <w:fldChar w:fldCharType="separate"/>
-      </w:r>
-      <w:r>
-        <w:rPr>
-          <w:noProof/>
-        </w:rPr>
-        <w:t>4</w:t>
-      </w:r>
-      <w:r>
-        <w:rPr>
-          <w:noProof/>
-        </w:rPr>
-        <w:fldChar w:fldCharType="end"/>
-      </w:r>
+      <w:fldSimple w:instr=" SEQ ábra \* ARABIC ">
+        <w:r>
+          <w:rPr>
+            <w:noProof/>
+          </w:rPr>
+          <w:t>4</w:t>
+        </w:r>
+      </w:fldSimple>
       <w:r>
         <w:t>. ábra - Network UML diagram</w:t>
       </w:r>
-      <w:bookmarkStart w:id="5" w:name="_GoBack"/>
-      <w:bookmarkEnd w:id="5"/>
-    </w:p>
-    <w:p>
-      <w:r>
-        <w:t xml:space="preserve">Az a rész valósítja meg a </w:t>
-      </w:r>
-      <w:proofErr w:type="spellStart"/>
-      <w:r>
-        <w:t>socketkezelést</w:t>
-      </w:r>
-      <w:proofErr w:type="spellEnd"/>
-      <w:r>
-        <w:t>, a szerver-kliens kapcsolatokat</w:t>
+    </w:p>
+    <w:p>
+      <w:r>
+        <w:t>Az a rész valósítja meg a socketkezelést, a szerver-kliens kapcsolatokat</w:t>
       </w:r>
       <w:r>
         <w:t>.</w:t>
@@ -1627,31 +1287,19 @@
         <w:t xml:space="preserve"> A kommunikáció</w:t>
       </w:r>
       <w:r>
-        <w:t xml:space="preserve"> a GUI-</w:t>
-      </w:r>
-      <w:proofErr w:type="spellStart"/>
-      <w:r>
-        <w:t>val</w:t>
-      </w:r>
-      <w:proofErr w:type="spellEnd"/>
-      <w:r>
-        <w:t xml:space="preserve"> egy </w:t>
-      </w:r>
-      <w:proofErr w:type="spellStart"/>
-      <w:r>
-        <w:t>GameState</w:t>
-      </w:r>
-      <w:proofErr w:type="spellEnd"/>
-      <w:r>
-        <w:t xml:space="preserve"> interfész segítségével </w:t>
-      </w:r>
-      <w:proofErr w:type="gramStart"/>
-      <w:r>
-        <w:t>fog  megvalósulni</w:t>
-      </w:r>
-      <w:proofErr w:type="gramEnd"/>
-      <w:r>
-        <w:t>, amiben a GUI számára minden releváns információ tárolásra kerül</w:t>
+        <w:t xml:space="preserve"> a GUI-val</w:t>
+      </w:r>
+      <w:r>
+        <w:t xml:space="preserve"> egy GameState interfész segítségével fog  megvalósulni</w:t>
+      </w:r>
+      <w:r>
+        <w:t>, amiben a GUI szá</w:t>
+      </w:r>
+      <w:r>
+        <w:t xml:space="preserve">mára minden releváns információ </w:t>
+      </w:r>
+      <w:r>
+        <w:t>tárolásra kerül</w:t>
       </w:r>
       <w:r>
         <w:t>.</w:t>
@@ -1671,15 +1319,19 @@
         </w:sectPr>
       </w:pPr>
       <w:r>
-        <w:t xml:space="preserve">Az egyes részegységek </w:t>
-      </w:r>
-      <w:proofErr w:type="gramStart"/>
-      <w:r>
-        <w:t>közötti  kommunikáció</w:t>
-      </w:r>
-      <w:proofErr w:type="gramEnd"/>
-      <w:r>
-        <w:t xml:space="preserve"> szemlélteti az  alábbi szekvencia diagram az 5. ábrán.</w:t>
+        <w:t>Az egyes részegységek közötti kommunikáció szemlélteti az</w:t>
+      </w:r>
+      <w:r>
+        <w:t xml:space="preserve"> alábbi szekvencia diagram</w:t>
+      </w:r>
+      <w:r>
+        <w:t>,</w:t>
+      </w:r>
+      <w:r>
+        <w:t xml:space="preserve"> az 5. ábrán.</w:t>
+      </w:r>
+      <w:r>
+        <w:t xml:space="preserve"> A kommunikáció a  térkép és a control között függvényhívásokkal történik, valamint a control és a térkép között pedig egy csomagolóosztály (GameState) bevezetésével  zajlik. A GameState tartalmazza azokat a változókat, melyek a térkép ki- és újrarajzolásához szükségesek. Az összes tagváltozója természetesen nyilvános. Ugyanaz ez az osztály kerül továbbításra a serveren keresztül a másik játékoshoz, majd a szerver a másik oldalról érkezett parancsot továbbítja a Control felé. </w:t>
       </w:r>
     </w:p>
     <w:p>
@@ -1733,27 +1385,14 @@
       <w:pPr>
         <w:pStyle w:val="Kpalrs"/>
       </w:pPr>
-      <w:r>
-        <w:fldChar w:fldCharType="begin"/>
-      </w:r>
-      <w:r>
-        <w:instrText xml:space="preserve"> SEQ ábra \* ARABIC </w:instrText>
-      </w:r>
-      <w:r>
-        <w:fldChar w:fldCharType="separate"/>
-      </w:r>
-      <w:r>
-        <w:rPr>
-          <w:noProof/>
-        </w:rPr>
-        <w:t>5</w:t>
-      </w:r>
-      <w:r>
-        <w:rPr>
-          <w:noProof/>
-        </w:rPr>
-        <w:fldChar w:fldCharType="end"/>
-      </w:r>
+      <w:fldSimple w:instr=" SEQ ábra \* ARABIC ">
+        <w:r>
+          <w:rPr>
+            <w:noProof/>
+          </w:rPr>
+          <w:t>5</w:t>
+        </w:r>
+      </w:fldSimple>
       <w:r>
         <w:t>. ábra - Szekvencia diagram</w:t>
       </w:r>
@@ -2025,7 +1664,7 @@
         <w:rStyle w:val="Oldalszm"/>
         <w:noProof/>
       </w:rPr>
-      <w:t>10</w:t>
+      <w:t>3</w:t>
     </w:r>
     <w:r>
       <w:rPr>
@@ -5404,7 +5043,7 @@
 </file>
 
 <file path=customXml/itemProps1.xml><?xml version="1.0" encoding="utf-8"?>
-<ds:datastoreItem xmlns:ds="http://schemas.openxmlformats.org/officeDocument/2006/customXml" ds:itemID="{E9B7268D-AC1D-42BC-BBEB-9985706E9F66}">
+<ds:datastoreItem xmlns:ds="http://schemas.openxmlformats.org/officeDocument/2006/customXml" ds:itemID="{FF364B99-3768-47C7-B9C5-8FDB9A66C1CC}">
   <ds:schemaRefs>
     <ds:schemaRef ds:uri="http://schemas.openxmlformats.org/officeDocument/2006/bibliography"/>
   </ds:schemaRefs>

</xml_diff>